<commit_message>
init client and components
</commit_message>
<xml_diff>
--- a/HOS09 - Samantha Hipple.docx
+++ b/HOS09 - Samantha Hipple.docx
@@ -530,6 +530,76 @@
       <w:pPr>
         <w:pStyle w:val="BodyText"/>
       </w:pPr>
+      <w:r>
+        <w:drawing>
+          <wp:inline distT="0" distB="0" distL="0" distR="0" wp14:anchorId="2A7A0CF4" wp14:editId="0C59C0B8">
+            <wp:extent cx="6857019" cy="1583972"/>
+            <wp:effectExtent l="19050" t="19050" r="1270" b="0"/>
+            <wp:docPr id="1936231397" name="Picture 1" descr="A screenshot of a computer&#10;&#10;Description automatically generated"/>
+            <wp:cNvGraphicFramePr>
+              <a:graphicFrameLocks xmlns:a="http://schemas.openxmlformats.org/drawingml/2006/main" noChangeAspect="1"/>
+            </wp:cNvGraphicFramePr>
+            <a:graphic xmlns:a="http://schemas.openxmlformats.org/drawingml/2006/main">
+              <a:graphicData uri="http://schemas.openxmlformats.org/drawingml/2006/picture">
+                <pic:pic xmlns:pic="http://schemas.openxmlformats.org/drawingml/2006/picture">
+                  <pic:nvPicPr>
+                    <pic:cNvPr id="1936231397" name="Picture 1" descr="A screenshot of a computer&#10;&#10;Description automatically generated"/>
+                    <pic:cNvPicPr/>
+                  </pic:nvPicPr>
+                  <pic:blipFill rotWithShape="1">
+                    <a:blip r:embed="rId8"/>
+                    <a:srcRect b="56733"/>
+                    <a:stretch/>
+                  </pic:blipFill>
+                  <pic:spPr bwMode="auto">
+                    <a:xfrm>
+                      <a:off x="0" y="0"/>
+                      <a:ext cx="6858000" cy="1584199"/>
+                    </a:xfrm>
+                    <a:prstGeom prst="rect">
+                      <a:avLst/>
+                    </a:prstGeom>
+                    <a:ln w="9525" cap="flat" cmpd="sng" algn="ctr">
+                      <a:solidFill>
+                        <a:srgbClr val="4472C4"/>
+                      </a:solidFill>
+                      <a:prstDash val="solid"/>
+                      <a:round/>
+                      <a:headEnd type="none" w="med" len="med"/>
+                      <a:tailEnd type="none" w="med" len="med"/>
+                      <a:extLst>
+                        <a:ext uri="{C807C97D-BFC1-408E-A445-0C87EB9F89A2}">
+                          <ask:lineSketchStyleProps xmlns:ask="http://schemas.microsoft.com/office/drawing/2018/sketchyshapes" sd="0">
+                            <a:custGeom>
+                              <a:avLst/>
+                              <a:gdLst/>
+                              <a:ahLst/>
+                              <a:cxnLst/>
+                              <a:rect l="0" t="0" r="0" b="0"/>
+                              <a:pathLst/>
+                            </a:custGeom>
+                            <ask:type/>
+                          </ask:lineSketchStyleProps>
+                        </a:ext>
+                      </a:extLst>
+                    </a:ln>
+                    <a:extLst>
+                      <a:ext uri="{53640926-AAD7-44D8-BBD7-CCE9431645EC}">
+                        <a14:shadowObscured xmlns:a14="http://schemas.microsoft.com/office/drawing/2010/main"/>
+                      </a:ext>
+                    </a:extLst>
+                  </pic:spPr>
+                </pic:pic>
+              </a:graphicData>
+            </a:graphic>
+          </wp:inline>
+        </w:drawing>
+      </w:r>
+    </w:p>
+    <w:p>
+      <w:pPr>
+        <w:pStyle w:val="BodyText"/>
+      </w:pPr>
     </w:p>
     <w:p>
       <w:pPr>
@@ -559,18 +629,23 @@
     <w:p>
       <w:pPr>
         <w:pStyle w:val="BodyText"/>
-      </w:pPr>
-    </w:p>
-    <w:p>
-      <w:pPr>
-        <w:pStyle w:val="BodyText"/>
-        <w:rPr>
-          <w:b/>
-          <w:bCs/>
-        </w:rPr>
-      </w:pPr>
-      <w:r>
-        <w:rPr>
+        <w:shd w:val="clear" w:color="auto" w:fill="F2F2F2" w:themeFill="background1" w:themeFillShade="F2"/>
+      </w:pPr>
+    </w:p>
+    <w:p>
+      <w:pPr>
+        <w:pStyle w:val="BodyText"/>
+        <w:shd w:val="clear" w:color="auto" w:fill="F2F2F2" w:themeFill="background1" w:themeFillShade="F2"/>
+        <w:ind w:firstLine="720"/>
+        <w:rPr>
+          <w:rFonts w:ascii="Consolas" w:hAnsi="Consolas"/>
+          <w:b/>
+          <w:bCs/>
+        </w:rPr>
+      </w:pPr>
+      <w:r>
+        <w:rPr>
+          <w:rFonts w:ascii="Consolas" w:hAnsi="Consolas"/>
           <w:b/>
           <w:bCs/>
         </w:rPr>
@@ -580,13 +655,17 @@
     <w:p>
       <w:pPr>
         <w:pStyle w:val="BodyText"/>
-        <w:rPr>
-          <w:b/>
-          <w:bCs/>
-        </w:rPr>
-      </w:pPr>
-      <w:r>
-        <w:rPr>
+        <w:shd w:val="clear" w:color="auto" w:fill="F2F2F2" w:themeFill="background1" w:themeFillShade="F2"/>
+        <w:ind w:firstLine="720"/>
+        <w:rPr>
+          <w:rFonts w:ascii="Consolas" w:hAnsi="Consolas"/>
+          <w:b/>
+          <w:bCs/>
+        </w:rPr>
+      </w:pPr>
+      <w:r>
+        <w:rPr>
+          <w:rFonts w:ascii="Consolas" w:hAnsi="Consolas"/>
           <w:b/>
           <w:bCs/>
         </w:rPr>
@@ -596,13 +675,17 @@
     <w:p>
       <w:pPr>
         <w:pStyle w:val="BodyText"/>
-        <w:rPr>
-          <w:b/>
-          <w:bCs/>
-        </w:rPr>
-      </w:pPr>
-      <w:r>
-        <w:rPr>
+        <w:shd w:val="clear" w:color="auto" w:fill="F2F2F2" w:themeFill="background1" w:themeFillShade="F2"/>
+        <w:ind w:firstLine="720"/>
+        <w:rPr>
+          <w:rFonts w:ascii="Consolas" w:hAnsi="Consolas"/>
+          <w:b/>
+          <w:bCs/>
+        </w:rPr>
+      </w:pPr>
+      <w:r>
+        <w:rPr>
+          <w:rFonts w:ascii="Consolas" w:hAnsi="Consolas"/>
           <w:b/>
           <w:bCs/>
         </w:rPr>
@@ -612,6 +695,12 @@
     <w:p>
       <w:pPr>
         <w:pStyle w:val="BodyText"/>
+        <w:shd w:val="clear" w:color="auto" w:fill="F2F2F2" w:themeFill="background1" w:themeFillShade="F2"/>
+      </w:pPr>
+    </w:p>
+    <w:p>
+      <w:pPr>
+        <w:pStyle w:val="BodyText"/>
       </w:pPr>
     </w:p>
     <w:p>
@@ -623,6 +712,7 @@
       </w:r>
       <w:r>
         <w:rPr>
+          <w:rFonts w:ascii="Consolas" w:hAnsi="Consolas"/>
           <w:b/>
           <w:bCs/>
         </w:rPr>
@@ -652,27 +742,58 @@
     <w:p>
       <w:pPr>
         <w:pStyle w:val="BodyText"/>
-      </w:pPr>
-    </w:p>
-    <w:p>
-      <w:pPr>
-        <w:pStyle w:val="BodyText"/>
-      </w:pPr>
-      <w:r>
+        <w:shd w:val="clear" w:color="auto" w:fill="F2F2F2" w:themeFill="background1" w:themeFillShade="F2"/>
+      </w:pPr>
+    </w:p>
+    <w:p>
+      <w:pPr>
+        <w:pStyle w:val="BodyText"/>
+        <w:shd w:val="clear" w:color="auto" w:fill="F2F2F2" w:themeFill="background1" w:themeFillShade="F2"/>
+        <w:ind w:firstLine="720"/>
+        <w:rPr>
+          <w:rFonts w:ascii="Consolas" w:hAnsi="Consolas"/>
+          <w:b/>
+          <w:bCs/>
+        </w:rPr>
+      </w:pPr>
+      <w:r>
+        <w:rPr>
+          <w:rFonts w:ascii="Consolas" w:hAnsi="Consolas"/>
+          <w:b/>
+          <w:bCs/>
+        </w:rPr>
         <w:t>&gt;&gt;cd client</w:t>
       </w:r>
     </w:p>
     <w:p>
       <w:pPr>
         <w:pStyle w:val="BodyText"/>
-      </w:pPr>
-      <w:r>
+        <w:shd w:val="clear" w:color="auto" w:fill="F2F2F2" w:themeFill="background1" w:themeFillShade="F2"/>
+        <w:ind w:firstLine="720"/>
+        <w:rPr>
+          <w:rFonts w:ascii="Consolas" w:hAnsi="Consolas"/>
+          <w:b/>
+          <w:bCs/>
+        </w:rPr>
+      </w:pPr>
+      <w:r>
+        <w:rPr>
+          <w:rFonts w:ascii="Consolas" w:hAnsi="Consolas"/>
+          <w:b/>
+          <w:bCs/>
+        </w:rPr>
         <w:t>&gt;&gt;npm install react-router-dom bootstrap</w:t>
       </w:r>
     </w:p>
     <w:p>
       <w:pPr>
         <w:pStyle w:val="BodyText"/>
+        <w:shd w:val="clear" w:color="auto" w:fill="F2F2F2" w:themeFill="background1" w:themeFillShade="F2"/>
+      </w:pPr>
+    </w:p>
+    <w:p>
+      <w:pPr>
+        <w:pStyle w:val="BodyText"/>
       </w:pPr>
     </w:p>
     <w:p>
@@ -684,6 +805,7 @@
       </w:r>
       <w:r>
         <w:rPr>
+          <w:rFonts w:ascii="Consolas" w:hAnsi="Consolas"/>
           <w:b/>
           <w:bCs/>
         </w:rPr>
@@ -692,16 +814,6 @@
       <w:r>
         <w:t xml:space="preserve"> installs React router components tailored for web applications.</w:t>
       </w:r>
-    </w:p>
-    <w:p>
-      <w:pPr>
-        <w:pStyle w:val="BodyText"/>
-      </w:pPr>
-    </w:p>
-    <w:p>
-      <w:pPr>
-        <w:pStyle w:val="BodyText"/>
-      </w:pPr>
     </w:p>
     <w:p>
       <w:pPr>
@@ -725,6 +837,7 @@
           <w:b/>
           <w:bCs/>
         </w:rPr>
+        <w:lastRenderedPageBreak/>
         <w:t>SECTION 3. SETTING UP THE REACT ROUTER</w:t>
       </w:r>
     </w:p>
@@ -737,6 +850,7 @@
       </w:r>
       <w:r>
         <w:rPr>
+          <w:rFonts w:ascii="Consolas" w:hAnsi="Consolas"/>
           <w:b/>
           <w:bCs/>
         </w:rPr>
@@ -764,6 +878,7 @@
       </w:r>
       <w:r>
         <w:rPr>
+          <w:rFonts w:ascii="Consolas" w:hAnsi="Consolas"/>
           <w:b/>
           <w:bCs/>
         </w:rPr>
@@ -777,11 +892,48 @@
       <w:pPr>
         <w:pStyle w:val="BodyText"/>
       </w:pPr>
-    </w:p>
-    <w:p>
-      <w:pPr>
-        <w:pStyle w:val="BodyText"/>
-      </w:pPr>
+      <w:r>
+        <w:drawing>
+          <wp:inline distT="0" distB="0" distL="0" distR="0" wp14:anchorId="6A2A6248" wp14:editId="278C2694">
+            <wp:extent cx="6858000" cy="2246630"/>
+            <wp:effectExtent l="19050" t="19050" r="0" b="1270"/>
+            <wp:docPr id="1559928848" name="Picture 1" descr="A screenshot of a computer&#10;&#10;Description automatically generated"/>
+            <wp:cNvGraphicFramePr>
+              <a:graphicFrameLocks xmlns:a="http://schemas.openxmlformats.org/drawingml/2006/main" noChangeAspect="1"/>
+            </wp:cNvGraphicFramePr>
+            <a:graphic xmlns:a="http://schemas.openxmlformats.org/drawingml/2006/main">
+              <a:graphicData uri="http://schemas.openxmlformats.org/drawingml/2006/picture">
+                <pic:pic xmlns:pic="http://schemas.openxmlformats.org/drawingml/2006/picture">
+                  <pic:nvPicPr>
+                    <pic:cNvPr id="1559928848" name="Picture 1" descr="A screenshot of a computer&#10;&#10;Description automatically generated"/>
+                    <pic:cNvPicPr/>
+                  </pic:nvPicPr>
+                  <pic:blipFill>
+                    <a:blip r:embed="rId9"/>
+                    <a:stretch>
+                      <a:fillRect/>
+                    </a:stretch>
+                  </pic:blipFill>
+                  <pic:spPr>
+                    <a:xfrm>
+                      <a:off x="0" y="0"/>
+                      <a:ext cx="6858000" cy="2246630"/>
+                    </a:xfrm>
+                    <a:prstGeom prst="rect">
+                      <a:avLst/>
+                    </a:prstGeom>
+                    <a:ln>
+                      <a:solidFill>
+                        <a:schemeClr val="accent1"/>
+                      </a:solidFill>
+                    </a:ln>
+                  </pic:spPr>
+                </pic:pic>
+              </a:graphicData>
+            </a:graphic>
+          </wp:inline>
+        </w:drawing>
+      </w:r>
     </w:p>
     <w:p>
       <w:pPr>
@@ -817,6 +969,7 @@
       </w:r>
       <w:r>
         <w:rPr>
+          <w:rFonts w:ascii="Consolas" w:hAnsi="Consolas"/>
           <w:b/>
           <w:bCs/>
         </w:rPr>
@@ -846,18 +999,23 @@
     <w:p>
       <w:pPr>
         <w:pStyle w:val="BodyText"/>
-      </w:pPr>
-    </w:p>
-    <w:p>
-      <w:pPr>
-        <w:pStyle w:val="BodyText"/>
-        <w:rPr>
-          <w:b/>
-          <w:bCs/>
-        </w:rPr>
-      </w:pPr>
-      <w:r>
-        <w:rPr>
+        <w:shd w:val="clear" w:color="auto" w:fill="F2F2F2" w:themeFill="background1" w:themeFillShade="F2"/>
+      </w:pPr>
+    </w:p>
+    <w:p>
+      <w:pPr>
+        <w:pStyle w:val="BodyText"/>
+        <w:shd w:val="clear" w:color="auto" w:fill="F2F2F2" w:themeFill="background1" w:themeFillShade="F2"/>
+        <w:ind w:firstLine="720"/>
+        <w:rPr>
+          <w:rFonts w:ascii="Consolas" w:hAnsi="Consolas"/>
+          <w:b/>
+          <w:bCs/>
+        </w:rPr>
+      </w:pPr>
+      <w:r>
+        <w:rPr>
+          <w:rFonts w:ascii="Consolas" w:hAnsi="Consolas"/>
           <w:b/>
           <w:bCs/>
         </w:rPr>
@@ -867,13 +1025,17 @@
     <w:p>
       <w:pPr>
         <w:pStyle w:val="BodyText"/>
-        <w:rPr>
-          <w:b/>
-          <w:bCs/>
-        </w:rPr>
-      </w:pPr>
-      <w:r>
-        <w:rPr>
+        <w:shd w:val="clear" w:color="auto" w:fill="F2F2F2" w:themeFill="background1" w:themeFillShade="F2"/>
+        <w:ind w:firstLine="720"/>
+        <w:rPr>
+          <w:rFonts w:ascii="Consolas" w:hAnsi="Consolas"/>
+          <w:b/>
+          <w:bCs/>
+        </w:rPr>
+      </w:pPr>
+      <w:r>
+        <w:rPr>
+          <w:rFonts w:ascii="Consolas" w:hAnsi="Consolas"/>
           <w:b/>
           <w:bCs/>
         </w:rPr>
@@ -883,18 +1045,32 @@
     <w:p>
       <w:pPr>
         <w:pStyle w:val="BodyText"/>
-        <w:rPr>
-          <w:b/>
-          <w:bCs/>
-        </w:rPr>
-      </w:pPr>
-      <w:r>
-        <w:rPr>
+        <w:shd w:val="clear" w:color="auto" w:fill="F2F2F2" w:themeFill="background1" w:themeFillShade="F2"/>
+        <w:ind w:firstLine="720"/>
+        <w:rPr>
+          <w:rFonts w:ascii="Consolas" w:hAnsi="Consolas"/>
+          <w:b/>
+          <w:bCs/>
+        </w:rPr>
+      </w:pPr>
+      <w:r>
+        <w:rPr>
+          <w:rFonts w:ascii="Consolas" w:hAnsi="Consolas"/>
           <w:b/>
           <w:bCs/>
         </w:rPr>
         <w:t>&gt;&gt;touch create.js edit.js navbar.js record-list.js</w:t>
       </w:r>
+    </w:p>
+    <w:p>
+      <w:pPr>
+        <w:pStyle w:val="BodyText"/>
+        <w:shd w:val="clear" w:color="auto" w:fill="F2F2F2" w:themeFill="background1" w:themeFillShade="F2"/>
+        <w:rPr>
+          <w:b/>
+          <w:bCs/>
+        </w:rPr>
+      </w:pPr>
     </w:p>
     <w:p>
       <w:pPr>
@@ -1330,6 +1506,7 @@
         </w:rPr>
         <w:t xml:space="preserve">, and </w:t>
       </w:r>
+      <w:proofErr w:type="spellStart"/>
       <w:r>
         <w:rPr>
           <w:rFonts w:cs="Calibri"/>
@@ -1339,6 +1516,7 @@
         </w:rPr>
         <w:t>RecordList</w:t>
       </w:r>
+      <w:proofErr w:type="spellEnd"/>
       <w:r>
         <w:rPr>
           <w:rFonts w:cs="Calibri"/>
@@ -1387,14 +1565,25 @@
         </w:rPr>
         <w:t xml:space="preserve">, we enhance the </w:t>
       </w:r>
-      <w:r>
-        <w:rPr>
-          <w:rFonts w:cs="Calibri"/>
-          <w:b/>
-          <w:bCs/>
-          <w:szCs w:val="22"/>
-        </w:rPr>
-        <w:t>onSubmit(e)</w:t>
+      <w:proofErr w:type="spellStart"/>
+      <w:r>
+        <w:rPr>
+          <w:rFonts w:cs="Calibri"/>
+          <w:b/>
+          <w:bCs/>
+          <w:szCs w:val="22"/>
+        </w:rPr>
+        <w:t>onSubmit</w:t>
+      </w:r>
+      <w:proofErr w:type="spellEnd"/>
+      <w:r>
+        <w:rPr>
+          <w:rFonts w:cs="Calibri"/>
+          <w:b/>
+          <w:bCs/>
+          <w:szCs w:val="22"/>
+        </w:rPr>
+        <w:t>(e)</w:t>
       </w:r>
       <w:r>
         <w:rPr>
@@ -1435,29 +1624,32 @@
         </w:rPr>
         <w:t xml:space="preserve">, we insert code within the </w:t>
       </w:r>
-      <w:r>
-        <w:rPr>
-          <w:rFonts w:cs="Calibri"/>
-          <w:b/>
-          <w:bCs/>
-          <w:szCs w:val="22"/>
-        </w:rPr>
-        <w:t>onSubmit(e)</w:t>
-      </w:r>
-      <w:r>
-        <w:rPr>
-          <w:rFonts w:cs="Calibri"/>
-          <w:szCs w:val="22"/>
-        </w:rPr>
-        <w:t xml:space="preserve"> block, as well as beneath the constructor, to make updates to the </w:t>
-      </w:r>
-      <w:r>
-        <w:rPr>
-          <w:rFonts w:cs="Calibri"/>
-          <w:szCs w:val="22"/>
-        </w:rPr>
-        <w:lastRenderedPageBreak/>
-        <w:t xml:space="preserve">database. </w:t>
+      <w:proofErr w:type="spellStart"/>
+      <w:r>
+        <w:rPr>
+          <w:rFonts w:cs="Calibri"/>
+          <w:b/>
+          <w:bCs/>
+          <w:szCs w:val="22"/>
+        </w:rPr>
+        <w:t>onSubmit</w:t>
+      </w:r>
+      <w:proofErr w:type="spellEnd"/>
+      <w:r>
+        <w:rPr>
+          <w:rFonts w:cs="Calibri"/>
+          <w:b/>
+          <w:bCs/>
+          <w:szCs w:val="22"/>
+        </w:rPr>
+        <w:t>(e)</w:t>
+      </w:r>
+      <w:r>
+        <w:rPr>
+          <w:rFonts w:cs="Calibri"/>
+          <w:szCs w:val="22"/>
+        </w:rPr>
+        <w:t xml:space="preserve"> block, as well as beneath the constructor, to make updates to the database. </w:t>
       </w:r>
       <w:r>
         <w:rPr>
@@ -1686,7 +1878,11 @@
     </w:p>
     <w:p>
       <w:pPr>
-        <w:jc w:val="both"/>
+        <w:pStyle w:val="BodyText"/>
+        <w:rPr>
+          <w:rFonts w:cs="Calibri"/>
+          <w:szCs w:val="22"/>
+        </w:rPr>
       </w:pPr>
       <w:r>
         <w:rPr>

</xml_diff>

<commit_message>
Submisson for module 9 - Samantha Hipple
</commit_message>
<xml_diff>
--- a/HOS09 - Samantha Hipple.docx
+++ b/HOS09 - Samantha Hipple.docx
@@ -416,13 +416,7 @@
         </w:numPr>
       </w:pPr>
       <w:r>
-        <w:t xml:space="preserve">Navigate to the appropriate </w:t>
-      </w:r>
-      <w:r>
-        <w:t xml:space="preserve">backend </w:t>
-      </w:r>
-      <w:r>
-        <w:t>directory.</w:t>
+        <w:t>Navigate to the appropriate backend directory.</w:t>
       </w:r>
     </w:p>
     <w:p>
@@ -531,6 +525,9 @@
         <w:pStyle w:val="BodyText"/>
       </w:pPr>
       <w:r>
+        <w:rPr>
+          <w:noProof/>
+        </w:rPr>
         <w:drawing>
           <wp:inline distT="0" distB="0" distL="0" distR="0" wp14:anchorId="2A7A0CF4" wp14:editId="0C59C0B8">
             <wp:extent cx="6857019" cy="1583972"/>
@@ -893,6 +890,9 @@
         <w:pStyle w:val="BodyText"/>
       </w:pPr>
       <w:r>
+        <w:rPr>
+          <w:noProof/>
+        </w:rPr>
         <w:drawing>
           <wp:inline distT="0" distB="0" distL="0" distR="0" wp14:anchorId="6A2A6248" wp14:editId="278C2694">
             <wp:extent cx="6858000" cy="2246630"/>
@@ -1098,6 +1098,7 @@
       </w:r>
       <w:r>
         <w:rPr>
+          <w:rFonts w:ascii="Consolas" w:hAnsi="Consolas"/>
           <w:b/>
           <w:bCs/>
         </w:rPr>
@@ -1105,6 +1106,328 @@
       </w:r>
       <w:r>
         <w:t xml:space="preserve"> and add the following code:</w:t>
+      </w:r>
+    </w:p>
+    <w:p>
+      <w:pPr>
+        <w:pStyle w:val="BodyText"/>
+        <w:rPr>
+          <w:b/>
+          <w:bCs/>
+        </w:rPr>
+      </w:pPr>
+      <w:r>
+        <w:rPr>
+          <w:b/>
+          <w:bCs/>
+          <w:noProof/>
+        </w:rPr>
+        <w:drawing>
+          <wp:inline distT="0" distB="0" distL="0" distR="0" wp14:anchorId="563A65CF" wp14:editId="4AB0CBF4">
+            <wp:extent cx="6857680" cy="2724150"/>
+            <wp:effectExtent l="19050" t="19050" r="635" b="0"/>
+            <wp:docPr id="1218928000" name="Picture 1218928000" descr="A computer screen shot of text&#10;&#10;Description automatically generated"/>
+            <wp:cNvGraphicFramePr>
+              <a:graphicFrameLocks xmlns:a="http://schemas.openxmlformats.org/drawingml/2006/main" noChangeAspect="1"/>
+            </wp:cNvGraphicFramePr>
+            <a:graphic xmlns:a="http://schemas.openxmlformats.org/drawingml/2006/main">
+              <a:graphicData uri="http://schemas.openxmlformats.org/drawingml/2006/picture">
+                <pic:pic xmlns:pic="http://schemas.openxmlformats.org/drawingml/2006/picture">
+                  <pic:nvPicPr>
+                    <pic:cNvPr id="1404780472" name="Picture 1" descr="A computer screen shot of text&#10;&#10;Description automatically generated"/>
+                    <pic:cNvPicPr/>
+                  </pic:nvPicPr>
+                  <pic:blipFill rotWithShape="1">
+                    <a:blip r:embed="rId10"/>
+                    <a:srcRect b="33361"/>
+                    <a:stretch/>
+                  </pic:blipFill>
+                  <pic:spPr bwMode="auto">
+                    <a:xfrm>
+                      <a:off x="0" y="0"/>
+                      <a:ext cx="6858000" cy="2724277"/>
+                    </a:xfrm>
+                    <a:prstGeom prst="rect">
+                      <a:avLst/>
+                    </a:prstGeom>
+                    <a:ln w="9525" cap="flat" cmpd="sng" algn="ctr">
+                      <a:solidFill>
+                        <a:srgbClr val="4472C4"/>
+                      </a:solidFill>
+                      <a:prstDash val="solid"/>
+                      <a:round/>
+                      <a:headEnd type="none" w="med" len="med"/>
+                      <a:tailEnd type="none" w="med" len="med"/>
+                      <a:extLst>
+                        <a:ext uri="{C807C97D-BFC1-408E-A445-0C87EB9F89A2}">
+                          <ask:lineSketchStyleProps xmlns:ask="http://schemas.microsoft.com/office/drawing/2018/sketchyshapes" sd="0">
+                            <a:custGeom>
+                              <a:avLst/>
+                              <a:gdLst/>
+                              <a:ahLst/>
+                              <a:cxnLst/>
+                              <a:rect l="0" t="0" r="0" b="0"/>
+                              <a:pathLst/>
+                            </a:custGeom>
+                            <ask:type/>
+                          </ask:lineSketchStyleProps>
+                        </a:ext>
+                      </a:extLst>
+                    </a:ln>
+                    <a:extLst>
+                      <a:ext uri="{53640926-AAD7-44D8-BBD7-CCE9431645EC}">
+                        <a14:shadowObscured xmlns:a14="http://schemas.microsoft.com/office/drawing/2010/main"/>
+                      </a:ext>
+                    </a:extLst>
+                  </pic:spPr>
+                </pic:pic>
+              </a:graphicData>
+            </a:graphic>
+          </wp:inline>
+        </w:drawing>
+      </w:r>
+    </w:p>
+    <w:p>
+      <w:pPr>
+        <w:pStyle w:val="BodyText"/>
+        <w:rPr>
+          <w:b/>
+          <w:bCs/>
+        </w:rPr>
+      </w:pPr>
+      <w:r>
+        <w:rPr>
+          <w:b/>
+          <w:bCs/>
+          <w:noProof/>
+        </w:rPr>
+        <w:lastRenderedPageBreak/>
+        <w:drawing>
+          <wp:inline distT="0" distB="0" distL="0" distR="0" wp14:anchorId="5B7C22A5" wp14:editId="53878F49">
+            <wp:extent cx="6858000" cy="1379746"/>
+            <wp:effectExtent l="19050" t="19050" r="0" b="0"/>
+            <wp:docPr id="1404780472" name="Picture 1" descr="A computer screen shot of text&#10;&#10;Description automatically generated"/>
+            <wp:cNvGraphicFramePr>
+              <a:graphicFrameLocks xmlns:a="http://schemas.openxmlformats.org/drawingml/2006/main" noChangeAspect="1"/>
+            </wp:cNvGraphicFramePr>
+            <a:graphic xmlns:a="http://schemas.openxmlformats.org/drawingml/2006/main">
+              <a:graphicData uri="http://schemas.openxmlformats.org/drawingml/2006/picture">
+                <pic:pic xmlns:pic="http://schemas.openxmlformats.org/drawingml/2006/picture">
+                  <pic:nvPicPr>
+                    <pic:cNvPr id="1404780472" name="Picture 1" descr="A computer screen shot of text&#10;&#10;Description automatically generated"/>
+                    <pic:cNvPicPr/>
+                  </pic:nvPicPr>
+                  <pic:blipFill rotWithShape="1">
+                    <a:blip r:embed="rId10"/>
+                    <a:srcRect t="66250"/>
+                    <a:stretch/>
+                  </pic:blipFill>
+                  <pic:spPr bwMode="auto">
+                    <a:xfrm>
+                      <a:off x="0" y="0"/>
+                      <a:ext cx="6858000" cy="1379746"/>
+                    </a:xfrm>
+                    <a:prstGeom prst="rect">
+                      <a:avLst/>
+                    </a:prstGeom>
+                    <a:ln w="9525" cap="flat" cmpd="sng" algn="ctr">
+                      <a:solidFill>
+                        <a:srgbClr val="4472C4"/>
+                      </a:solidFill>
+                      <a:prstDash val="solid"/>
+                      <a:round/>
+                      <a:headEnd type="none" w="med" len="med"/>
+                      <a:tailEnd type="none" w="med" len="med"/>
+                      <a:extLst>
+                        <a:ext uri="{C807C97D-BFC1-408E-A445-0C87EB9F89A2}">
+                          <ask:lineSketchStyleProps xmlns:ask="http://schemas.microsoft.com/office/drawing/2018/sketchyshapes" sd="0">
+                            <a:custGeom>
+                              <a:avLst/>
+                              <a:gdLst/>
+                              <a:ahLst/>
+                              <a:cxnLst/>
+                              <a:rect l="0" t="0" r="0" b="0"/>
+                              <a:pathLst/>
+                            </a:custGeom>
+                            <ask:type/>
+                          </ask:lineSketchStyleProps>
+                        </a:ext>
+                      </a:extLst>
+                    </a:ln>
+                    <a:extLst>
+                      <a:ext uri="{53640926-AAD7-44D8-BBD7-CCE9431645EC}">
+                        <a14:shadowObscured xmlns:a14="http://schemas.microsoft.com/office/drawing/2010/main"/>
+                      </a:ext>
+                    </a:extLst>
+                  </pic:spPr>
+                </pic:pic>
+              </a:graphicData>
+            </a:graphic>
+          </wp:inline>
+        </w:drawing>
+      </w:r>
+    </w:p>
+    <w:p>
+      <w:pPr>
+        <w:pStyle w:val="BodyText"/>
+        <w:rPr>
+          <w:b/>
+          <w:bCs/>
+        </w:rPr>
+      </w:pPr>
+      <w:r>
+        <w:rPr>
+          <w:b/>
+          <w:bCs/>
+          <w:noProof/>
+        </w:rPr>
+        <w:drawing>
+          <wp:inline distT="0" distB="0" distL="0" distR="0" wp14:anchorId="0CAA3310" wp14:editId="0751AF12">
+            <wp:extent cx="6858000" cy="3191510"/>
+            <wp:effectExtent l="19050" t="19050" r="0" b="8890"/>
+            <wp:docPr id="162727968" name="Picture 1" descr="A screen shot of a computer program&#10;&#10;Description automatically generated"/>
+            <wp:cNvGraphicFramePr>
+              <a:graphicFrameLocks xmlns:a="http://schemas.openxmlformats.org/drawingml/2006/main" noChangeAspect="1"/>
+            </wp:cNvGraphicFramePr>
+            <a:graphic xmlns:a="http://schemas.openxmlformats.org/drawingml/2006/main">
+              <a:graphicData uri="http://schemas.openxmlformats.org/drawingml/2006/picture">
+                <pic:pic xmlns:pic="http://schemas.openxmlformats.org/drawingml/2006/picture">
+                  <pic:nvPicPr>
+                    <pic:cNvPr id="162727968" name="Picture 1" descr="A screen shot of a computer program&#10;&#10;Description automatically generated"/>
+                    <pic:cNvPicPr/>
+                  </pic:nvPicPr>
+                  <pic:blipFill>
+                    <a:blip r:embed="rId11"/>
+                    <a:stretch>
+                      <a:fillRect/>
+                    </a:stretch>
+                  </pic:blipFill>
+                  <pic:spPr>
+                    <a:xfrm>
+                      <a:off x="0" y="0"/>
+                      <a:ext cx="6858000" cy="3191510"/>
+                    </a:xfrm>
+                    <a:prstGeom prst="rect">
+                      <a:avLst/>
+                    </a:prstGeom>
+                    <a:ln>
+                      <a:solidFill>
+                        <a:schemeClr val="accent1"/>
+                      </a:solidFill>
+                    </a:ln>
+                  </pic:spPr>
+                </pic:pic>
+              </a:graphicData>
+            </a:graphic>
+          </wp:inline>
+        </w:drawing>
+      </w:r>
+    </w:p>
+    <w:p>
+      <w:pPr>
+        <w:pStyle w:val="BodyText"/>
+        <w:rPr>
+          <w:b/>
+          <w:bCs/>
+        </w:rPr>
+      </w:pPr>
+      <w:r>
+        <w:rPr>
+          <w:b/>
+          <w:bCs/>
+          <w:noProof/>
+        </w:rPr>
+        <w:drawing>
+          <wp:inline distT="0" distB="0" distL="0" distR="0" wp14:anchorId="759A355C" wp14:editId="41AF90C5">
+            <wp:extent cx="6858000" cy="4387850"/>
+            <wp:effectExtent l="19050" t="19050" r="0" b="0"/>
+            <wp:docPr id="737572394" name="Picture 1" descr="A computer screen shot of a program code&#10;&#10;Description automatically generated"/>
+            <wp:cNvGraphicFramePr>
+              <a:graphicFrameLocks xmlns:a="http://schemas.openxmlformats.org/drawingml/2006/main" noChangeAspect="1"/>
+            </wp:cNvGraphicFramePr>
+            <a:graphic xmlns:a="http://schemas.openxmlformats.org/drawingml/2006/main">
+              <a:graphicData uri="http://schemas.openxmlformats.org/drawingml/2006/picture">
+                <pic:pic xmlns:pic="http://schemas.openxmlformats.org/drawingml/2006/picture">
+                  <pic:nvPicPr>
+                    <pic:cNvPr id="737572394" name="Picture 1" descr="A computer screen shot of a program code&#10;&#10;Description automatically generated"/>
+                    <pic:cNvPicPr/>
+                  </pic:nvPicPr>
+                  <pic:blipFill>
+                    <a:blip r:embed="rId12"/>
+                    <a:stretch>
+                      <a:fillRect/>
+                    </a:stretch>
+                  </pic:blipFill>
+                  <pic:spPr>
+                    <a:xfrm>
+                      <a:off x="0" y="0"/>
+                      <a:ext cx="6858000" cy="4387850"/>
+                    </a:xfrm>
+                    <a:prstGeom prst="rect">
+                      <a:avLst/>
+                    </a:prstGeom>
+                    <a:ln>
+                      <a:solidFill>
+                        <a:schemeClr val="accent1"/>
+                      </a:solidFill>
+                    </a:ln>
+                  </pic:spPr>
+                </pic:pic>
+              </a:graphicData>
+            </a:graphic>
+          </wp:inline>
+        </w:drawing>
+      </w:r>
+    </w:p>
+    <w:p>
+      <w:pPr>
+        <w:pStyle w:val="BodyText"/>
+      </w:pPr>
+      <w:r>
+        <w:rPr>
+          <w:noProof/>
+        </w:rPr>
+        <w:lastRenderedPageBreak/>
+        <w:drawing>
+          <wp:inline distT="0" distB="0" distL="0" distR="0" wp14:anchorId="10F1D502" wp14:editId="01334ADB">
+            <wp:extent cx="6858000" cy="1543685"/>
+            <wp:effectExtent l="19050" t="19050" r="0" b="0"/>
+            <wp:docPr id="1681567041" name="Picture 1" descr="A black screen with green and orange text&#10;&#10;Description automatically generated"/>
+            <wp:cNvGraphicFramePr>
+              <a:graphicFrameLocks xmlns:a="http://schemas.openxmlformats.org/drawingml/2006/main" noChangeAspect="1"/>
+            </wp:cNvGraphicFramePr>
+            <a:graphic xmlns:a="http://schemas.openxmlformats.org/drawingml/2006/main">
+              <a:graphicData uri="http://schemas.openxmlformats.org/drawingml/2006/picture">
+                <pic:pic xmlns:pic="http://schemas.openxmlformats.org/drawingml/2006/picture">
+                  <pic:nvPicPr>
+                    <pic:cNvPr id="1681567041" name="Picture 1" descr="A black screen with green and orange text&#10;&#10;Description automatically generated"/>
+                    <pic:cNvPicPr/>
+                  </pic:nvPicPr>
+                  <pic:blipFill>
+                    <a:blip r:embed="rId13"/>
+                    <a:stretch>
+                      <a:fillRect/>
+                    </a:stretch>
+                  </pic:blipFill>
+                  <pic:spPr>
+                    <a:xfrm>
+                      <a:off x="0" y="0"/>
+                      <a:ext cx="6858000" cy="1543685"/>
+                    </a:xfrm>
+                    <a:prstGeom prst="rect">
+                      <a:avLst/>
+                    </a:prstGeom>
+                    <a:ln>
+                      <a:solidFill>
+                        <a:schemeClr val="accent1"/>
+                      </a:solidFill>
+                    </a:ln>
+                  </pic:spPr>
+                </pic:pic>
+              </a:graphicData>
+            </a:graphic>
+          </wp:inline>
+        </w:drawing>
       </w:r>
     </w:p>
     <w:p>
@@ -1154,6 +1477,7 @@
       </w:r>
       <w:r>
         <w:rPr>
+          <w:rFonts w:ascii="Consolas" w:hAnsi="Consolas"/>
           <w:b/>
           <w:bCs/>
         </w:rPr>
@@ -1166,6 +1490,390 @@
     <w:p>
       <w:pPr>
         <w:pStyle w:val="BodyText"/>
+        <w:rPr>
+          <w:b/>
+          <w:bCs/>
+        </w:rPr>
+      </w:pPr>
+      <w:r>
+        <w:rPr>
+          <w:b/>
+          <w:bCs/>
+          <w:noProof/>
+        </w:rPr>
+        <w:drawing>
+          <wp:inline distT="0" distB="0" distL="0" distR="0" wp14:anchorId="09371A7C" wp14:editId="20FF5277">
+            <wp:extent cx="6858000" cy="4438015"/>
+            <wp:effectExtent l="19050" t="19050" r="0" b="635"/>
+            <wp:docPr id="808874458" name="Picture 1" descr="A screen shot of a computer code&#10;&#10;Description automatically generated"/>
+            <wp:cNvGraphicFramePr>
+              <a:graphicFrameLocks xmlns:a="http://schemas.openxmlformats.org/drawingml/2006/main" noChangeAspect="1"/>
+            </wp:cNvGraphicFramePr>
+            <a:graphic xmlns:a="http://schemas.openxmlformats.org/drawingml/2006/main">
+              <a:graphicData uri="http://schemas.openxmlformats.org/drawingml/2006/picture">
+                <pic:pic xmlns:pic="http://schemas.openxmlformats.org/drawingml/2006/picture">
+                  <pic:nvPicPr>
+                    <pic:cNvPr id="808874458" name="Picture 1" descr="A screen shot of a computer code&#10;&#10;Description automatically generated"/>
+                    <pic:cNvPicPr/>
+                  </pic:nvPicPr>
+                  <pic:blipFill>
+                    <a:blip r:embed="rId14"/>
+                    <a:stretch>
+                      <a:fillRect/>
+                    </a:stretch>
+                  </pic:blipFill>
+                  <pic:spPr>
+                    <a:xfrm>
+                      <a:off x="0" y="0"/>
+                      <a:ext cx="6858000" cy="4438015"/>
+                    </a:xfrm>
+                    <a:prstGeom prst="rect">
+                      <a:avLst/>
+                    </a:prstGeom>
+                    <a:ln>
+                      <a:solidFill>
+                        <a:schemeClr val="accent1"/>
+                      </a:solidFill>
+                    </a:ln>
+                  </pic:spPr>
+                </pic:pic>
+              </a:graphicData>
+            </a:graphic>
+          </wp:inline>
+        </w:drawing>
+      </w:r>
+    </w:p>
+    <w:p>
+      <w:pPr>
+        <w:pStyle w:val="BodyText"/>
+        <w:rPr>
+          <w:b/>
+          <w:bCs/>
+        </w:rPr>
+      </w:pPr>
+      <w:r>
+        <w:rPr>
+          <w:b/>
+          <w:bCs/>
+          <w:noProof/>
+        </w:rPr>
+        <w:drawing>
+          <wp:inline distT="0" distB="0" distL="0" distR="0" wp14:anchorId="14F5C8A3" wp14:editId="798F04A4">
+            <wp:extent cx="6846997" cy="1384081"/>
+            <wp:effectExtent l="19050" t="19050" r="0" b="6985"/>
+            <wp:docPr id="2012172639" name="Picture 2012172639" descr="A computer screen with colorful text&#10;&#10;Description automatically generated"/>
+            <wp:cNvGraphicFramePr>
+              <a:graphicFrameLocks xmlns:a="http://schemas.openxmlformats.org/drawingml/2006/main" noChangeAspect="1"/>
+            </wp:cNvGraphicFramePr>
+            <a:graphic xmlns:a="http://schemas.openxmlformats.org/drawingml/2006/main">
+              <a:graphicData uri="http://schemas.openxmlformats.org/drawingml/2006/picture">
+                <pic:pic xmlns:pic="http://schemas.openxmlformats.org/drawingml/2006/picture">
+                  <pic:nvPicPr>
+                    <pic:cNvPr id="1288880998" name="Picture 1" descr="A computer screen with colorful text&#10;&#10;Description automatically generated"/>
+                    <pic:cNvPicPr/>
+                  </pic:nvPicPr>
+                  <pic:blipFill rotWithShape="1">
+                    <a:blip r:embed="rId15"/>
+                    <a:srcRect t="-2" b="37537"/>
+                    <a:stretch/>
+                  </pic:blipFill>
+                  <pic:spPr bwMode="auto">
+                    <a:xfrm>
+                      <a:off x="0" y="0"/>
+                      <a:ext cx="6858000" cy="1386305"/>
+                    </a:xfrm>
+                    <a:prstGeom prst="rect">
+                      <a:avLst/>
+                    </a:prstGeom>
+                    <a:ln w="9525" cap="flat" cmpd="sng" algn="ctr">
+                      <a:solidFill>
+                        <a:srgbClr val="4472C4"/>
+                      </a:solidFill>
+                      <a:prstDash val="solid"/>
+                      <a:round/>
+                      <a:headEnd type="none" w="med" len="med"/>
+                      <a:tailEnd type="none" w="med" len="med"/>
+                      <a:extLst>
+                        <a:ext uri="{C807C97D-BFC1-408E-A445-0C87EB9F89A2}">
+                          <ask:lineSketchStyleProps xmlns:ask="http://schemas.microsoft.com/office/drawing/2018/sketchyshapes" sd="0">
+                            <a:custGeom>
+                              <a:avLst/>
+                              <a:gdLst/>
+                              <a:ahLst/>
+                              <a:cxnLst/>
+                              <a:rect l="0" t="0" r="0" b="0"/>
+                              <a:pathLst/>
+                            </a:custGeom>
+                            <ask:type/>
+                          </ask:lineSketchStyleProps>
+                        </a:ext>
+                      </a:extLst>
+                    </a:ln>
+                    <a:extLst>
+                      <a:ext uri="{53640926-AAD7-44D8-BBD7-CCE9431645EC}">
+                        <a14:shadowObscured xmlns:a14="http://schemas.microsoft.com/office/drawing/2010/main"/>
+                      </a:ext>
+                    </a:extLst>
+                  </pic:spPr>
+                </pic:pic>
+              </a:graphicData>
+            </a:graphic>
+          </wp:inline>
+        </w:drawing>
+      </w:r>
+    </w:p>
+    <w:p>
+      <w:pPr>
+        <w:pStyle w:val="BodyText"/>
+        <w:rPr>
+          <w:b/>
+          <w:bCs/>
+        </w:rPr>
+      </w:pPr>
+      <w:r>
+        <w:rPr>
+          <w:b/>
+          <w:bCs/>
+          <w:noProof/>
+        </w:rPr>
+        <w:lastRenderedPageBreak/>
+        <w:drawing>
+          <wp:inline distT="0" distB="0" distL="0" distR="0" wp14:anchorId="6BE91540" wp14:editId="04D42AEE">
+            <wp:extent cx="6852692" cy="864936"/>
+            <wp:effectExtent l="19050" t="19050" r="5715" b="0"/>
+            <wp:docPr id="1288880998" name="Picture 1" descr="A computer screen with colorful text&#10;&#10;Description automatically generated"/>
+            <wp:cNvGraphicFramePr>
+              <a:graphicFrameLocks xmlns:a="http://schemas.openxmlformats.org/drawingml/2006/main" noChangeAspect="1"/>
+            </wp:cNvGraphicFramePr>
+            <a:graphic xmlns:a="http://schemas.openxmlformats.org/drawingml/2006/main">
+              <a:graphicData uri="http://schemas.openxmlformats.org/drawingml/2006/picture">
+                <pic:pic xmlns:pic="http://schemas.openxmlformats.org/drawingml/2006/picture">
+                  <pic:nvPicPr>
+                    <pic:cNvPr id="1288880998" name="Picture 1" descr="A computer screen with colorful text&#10;&#10;Description automatically generated"/>
+                    <pic:cNvPicPr/>
+                  </pic:nvPicPr>
+                  <pic:blipFill rotWithShape="1">
+                    <a:blip r:embed="rId15"/>
+                    <a:srcRect t="60998" b="-1"/>
+                    <a:stretch/>
+                  </pic:blipFill>
+                  <pic:spPr bwMode="auto">
+                    <a:xfrm>
+                      <a:off x="0" y="0"/>
+                      <a:ext cx="6858000" cy="865606"/>
+                    </a:xfrm>
+                    <a:prstGeom prst="rect">
+                      <a:avLst/>
+                    </a:prstGeom>
+                    <a:ln w="9525" cap="flat" cmpd="sng" algn="ctr">
+                      <a:solidFill>
+                        <a:srgbClr val="4472C4"/>
+                      </a:solidFill>
+                      <a:prstDash val="solid"/>
+                      <a:round/>
+                      <a:headEnd type="none" w="med" len="med"/>
+                      <a:tailEnd type="none" w="med" len="med"/>
+                      <a:extLst>
+                        <a:ext uri="{C807C97D-BFC1-408E-A445-0C87EB9F89A2}">
+                          <ask:lineSketchStyleProps xmlns:ask="http://schemas.microsoft.com/office/drawing/2018/sketchyshapes" sd="0">
+                            <a:custGeom>
+                              <a:avLst/>
+                              <a:gdLst/>
+                              <a:ahLst/>
+                              <a:cxnLst/>
+                              <a:rect l="0" t="0" r="0" b="0"/>
+                              <a:pathLst/>
+                            </a:custGeom>
+                            <ask:type/>
+                          </ask:lineSketchStyleProps>
+                        </a:ext>
+                      </a:extLst>
+                    </a:ln>
+                    <a:extLst>
+                      <a:ext uri="{53640926-AAD7-44D8-BBD7-CCE9431645EC}">
+                        <a14:shadowObscured xmlns:a14="http://schemas.microsoft.com/office/drawing/2010/main"/>
+                      </a:ext>
+                    </a:extLst>
+                  </pic:spPr>
+                </pic:pic>
+              </a:graphicData>
+            </a:graphic>
+          </wp:inline>
+        </w:drawing>
+      </w:r>
+    </w:p>
+    <w:p>
+      <w:pPr>
+        <w:pStyle w:val="BodyText"/>
+        <w:rPr>
+          <w:b/>
+          <w:bCs/>
+        </w:rPr>
+      </w:pPr>
+      <w:r>
+        <w:rPr>
+          <w:b/>
+          <w:bCs/>
+          <w:noProof/>
+        </w:rPr>
+        <w:drawing>
+          <wp:inline distT="0" distB="0" distL="0" distR="0" wp14:anchorId="0B41D343" wp14:editId="799AE2F9">
+            <wp:extent cx="6858000" cy="3242310"/>
+            <wp:effectExtent l="19050" t="19050" r="0" b="0"/>
+            <wp:docPr id="885358339" name="Picture 1" descr="A screen shot of a computer program&#10;&#10;Description automatically generated"/>
+            <wp:cNvGraphicFramePr>
+              <a:graphicFrameLocks xmlns:a="http://schemas.openxmlformats.org/drawingml/2006/main" noChangeAspect="1"/>
+            </wp:cNvGraphicFramePr>
+            <a:graphic xmlns:a="http://schemas.openxmlformats.org/drawingml/2006/main">
+              <a:graphicData uri="http://schemas.openxmlformats.org/drawingml/2006/picture">
+                <pic:pic xmlns:pic="http://schemas.openxmlformats.org/drawingml/2006/picture">
+                  <pic:nvPicPr>
+                    <pic:cNvPr id="885358339" name="Picture 1" descr="A screen shot of a computer program&#10;&#10;Description automatically generated"/>
+                    <pic:cNvPicPr/>
+                  </pic:nvPicPr>
+                  <pic:blipFill>
+                    <a:blip r:embed="rId16"/>
+                    <a:stretch>
+                      <a:fillRect/>
+                    </a:stretch>
+                  </pic:blipFill>
+                  <pic:spPr>
+                    <a:xfrm>
+                      <a:off x="0" y="0"/>
+                      <a:ext cx="6858000" cy="3242310"/>
+                    </a:xfrm>
+                    <a:prstGeom prst="rect">
+                      <a:avLst/>
+                    </a:prstGeom>
+                    <a:ln>
+                      <a:solidFill>
+                        <a:schemeClr val="accent1"/>
+                      </a:solidFill>
+                    </a:ln>
+                  </pic:spPr>
+                </pic:pic>
+              </a:graphicData>
+            </a:graphic>
+          </wp:inline>
+        </w:drawing>
+      </w:r>
+    </w:p>
+    <w:p>
+      <w:pPr>
+        <w:pStyle w:val="BodyText"/>
+        <w:rPr>
+          <w:b/>
+          <w:bCs/>
+        </w:rPr>
+      </w:pPr>
+      <w:r>
+        <w:rPr>
+          <w:b/>
+          <w:bCs/>
+          <w:noProof/>
+        </w:rPr>
+        <w:drawing>
+          <wp:inline distT="0" distB="0" distL="0" distR="0" wp14:anchorId="3A7134CC" wp14:editId="362255CE">
+            <wp:extent cx="6858000" cy="4600575"/>
+            <wp:effectExtent l="19050" t="19050" r="0" b="9525"/>
+            <wp:docPr id="1670378865" name="Picture 1" descr="A screen shot of a computer program&#10;&#10;Description automatically generated"/>
+            <wp:cNvGraphicFramePr>
+              <a:graphicFrameLocks xmlns:a="http://schemas.openxmlformats.org/drawingml/2006/main" noChangeAspect="1"/>
+            </wp:cNvGraphicFramePr>
+            <a:graphic xmlns:a="http://schemas.openxmlformats.org/drawingml/2006/main">
+              <a:graphicData uri="http://schemas.openxmlformats.org/drawingml/2006/picture">
+                <pic:pic xmlns:pic="http://schemas.openxmlformats.org/drawingml/2006/picture">
+                  <pic:nvPicPr>
+                    <pic:cNvPr id="1670378865" name="Picture 1" descr="A screen shot of a computer program&#10;&#10;Description automatically generated"/>
+                    <pic:cNvPicPr/>
+                  </pic:nvPicPr>
+                  <pic:blipFill>
+                    <a:blip r:embed="rId17"/>
+                    <a:stretch>
+                      <a:fillRect/>
+                    </a:stretch>
+                  </pic:blipFill>
+                  <pic:spPr>
+                    <a:xfrm>
+                      <a:off x="0" y="0"/>
+                      <a:ext cx="6858000" cy="4600575"/>
+                    </a:xfrm>
+                    <a:prstGeom prst="rect">
+                      <a:avLst/>
+                    </a:prstGeom>
+                    <a:ln>
+                      <a:solidFill>
+                        <a:schemeClr val="accent1"/>
+                      </a:solidFill>
+                    </a:ln>
+                  </pic:spPr>
+                </pic:pic>
+              </a:graphicData>
+            </a:graphic>
+          </wp:inline>
+        </w:drawing>
+      </w:r>
+    </w:p>
+    <w:p>
+      <w:pPr>
+        <w:pStyle w:val="BodyText"/>
+        <w:rPr>
+          <w:b/>
+          <w:bCs/>
+        </w:rPr>
+      </w:pPr>
+      <w:r>
+        <w:rPr>
+          <w:b/>
+          <w:bCs/>
+          <w:noProof/>
+        </w:rPr>
+        <w:lastRenderedPageBreak/>
+        <w:drawing>
+          <wp:inline distT="0" distB="0" distL="0" distR="0" wp14:anchorId="68867166" wp14:editId="15AABD11">
+            <wp:extent cx="6858000" cy="1586230"/>
+            <wp:effectExtent l="19050" t="19050" r="0" b="0"/>
+            <wp:docPr id="454355975" name="Picture 1" descr="A black screen with green and orange text&#10;&#10;Description automatically generated"/>
+            <wp:cNvGraphicFramePr>
+              <a:graphicFrameLocks xmlns:a="http://schemas.openxmlformats.org/drawingml/2006/main" noChangeAspect="1"/>
+            </wp:cNvGraphicFramePr>
+            <a:graphic xmlns:a="http://schemas.openxmlformats.org/drawingml/2006/main">
+              <a:graphicData uri="http://schemas.openxmlformats.org/drawingml/2006/picture">
+                <pic:pic xmlns:pic="http://schemas.openxmlformats.org/drawingml/2006/picture">
+                  <pic:nvPicPr>
+                    <pic:cNvPr id="454355975" name="Picture 1" descr="A black screen with green and orange text&#10;&#10;Description automatically generated"/>
+                    <pic:cNvPicPr/>
+                  </pic:nvPicPr>
+                  <pic:blipFill>
+                    <a:blip r:embed="rId18"/>
+                    <a:stretch>
+                      <a:fillRect/>
+                    </a:stretch>
+                  </pic:blipFill>
+                  <pic:spPr>
+                    <a:xfrm>
+                      <a:off x="0" y="0"/>
+                      <a:ext cx="6858000" cy="1586230"/>
+                    </a:xfrm>
+                    <a:prstGeom prst="rect">
+                      <a:avLst/>
+                    </a:prstGeom>
+                    <a:ln>
+                      <a:solidFill>
+                        <a:schemeClr val="accent1"/>
+                      </a:solidFill>
+                    </a:ln>
+                  </pic:spPr>
+                </pic:pic>
+              </a:graphicData>
+            </a:graphic>
+          </wp:inline>
+        </w:drawing>
+      </w:r>
+    </w:p>
+    <w:p>
+      <w:pPr>
+        <w:pStyle w:val="BodyText"/>
       </w:pPr>
     </w:p>
     <w:p>
@@ -1177,6 +1885,7 @@
       </w:r>
       <w:r>
         <w:rPr>
+          <w:rFonts w:ascii="Consolas" w:hAnsi="Consolas"/>
           <w:b/>
           <w:bCs/>
         </w:rPr>
@@ -1184,6 +1893,7 @@
       </w:r>
       <w:r>
         <w:rPr>
+          <w:rFonts w:ascii="Consolas" w:hAnsi="Consolas"/>
           <w:b/>
           <w:bCs/>
         </w:rPr>
@@ -1194,6 +1904,7 @@
       </w:r>
       <w:r>
         <w:rPr>
+          <w:rFonts w:ascii="Consolas" w:hAnsi="Consolas"/>
           <w:b/>
           <w:bCs/>
         </w:rPr>
@@ -1201,6 +1912,7 @@
       </w:r>
       <w:r>
         <w:rPr>
+          <w:rFonts w:ascii="Consolas" w:hAnsi="Consolas"/>
           <w:b/>
           <w:bCs/>
         </w:rPr>
@@ -1236,6 +1948,7 @@
       </w:r>
       <w:r>
         <w:rPr>
+          <w:rFonts w:ascii="Consolas" w:hAnsi="Consolas"/>
           <w:b/>
           <w:bCs/>
         </w:rPr>
@@ -1249,6 +1962,56 @@
       <w:pPr>
         <w:pStyle w:val="BodyText"/>
       </w:pPr>
+      <w:r>
+        <w:rPr>
+          <w:noProof/>
+        </w:rPr>
+        <w:drawing>
+          <wp:inline distT="0" distB="0" distL="0" distR="0" wp14:anchorId="47E26D7E" wp14:editId="1BEAEA8F">
+            <wp:extent cx="6858000" cy="5024120"/>
+            <wp:effectExtent l="19050" t="19050" r="0" b="5080"/>
+            <wp:docPr id="1994973014" name="Picture 1" descr="A computer screen with many colorful text&#10;&#10;Description automatically generated"/>
+            <wp:cNvGraphicFramePr>
+              <a:graphicFrameLocks xmlns:a="http://schemas.openxmlformats.org/drawingml/2006/main" noChangeAspect="1"/>
+            </wp:cNvGraphicFramePr>
+            <a:graphic xmlns:a="http://schemas.openxmlformats.org/drawingml/2006/main">
+              <a:graphicData uri="http://schemas.openxmlformats.org/drawingml/2006/picture">
+                <pic:pic xmlns:pic="http://schemas.openxmlformats.org/drawingml/2006/picture">
+                  <pic:nvPicPr>
+                    <pic:cNvPr id="1994973014" name="Picture 1" descr="A computer screen with many colorful text&#10;&#10;Description automatically generated"/>
+                    <pic:cNvPicPr/>
+                  </pic:nvPicPr>
+                  <pic:blipFill>
+                    <a:blip r:embed="rId19"/>
+                    <a:stretch>
+                      <a:fillRect/>
+                    </a:stretch>
+                  </pic:blipFill>
+                  <pic:spPr>
+                    <a:xfrm>
+                      <a:off x="0" y="0"/>
+                      <a:ext cx="6858000" cy="5024120"/>
+                    </a:xfrm>
+                    <a:prstGeom prst="rect">
+                      <a:avLst/>
+                    </a:prstGeom>
+                    <a:ln>
+                      <a:solidFill>
+                        <a:schemeClr val="accent1"/>
+                      </a:solidFill>
+                    </a:ln>
+                  </pic:spPr>
+                </pic:pic>
+              </a:graphicData>
+            </a:graphic>
+          </wp:inline>
+        </w:drawing>
+      </w:r>
+    </w:p>
+    <w:p>
+      <w:pPr>
+        <w:pStyle w:val="BodyText"/>
+      </w:pPr>
     </w:p>
     <w:p>
       <w:pPr>
@@ -1259,34 +2022,36 @@
       </w:r>
       <w:r>
         <w:rPr>
-          <w:b/>
-          <w:bCs/>
-        </w:rPr>
-        <w:t>N</w:t>
-      </w:r>
-      <w:r>
-        <w:rPr>
-          <w:b/>
-          <w:bCs/>
-        </w:rPr>
-        <w:t>av</w:t>
-      </w:r>
-      <w:r>
-        <w:rPr>
-          <w:b/>
-          <w:bCs/>
-        </w:rPr>
-        <w:t>b</w:t>
-      </w:r>
-      <w:r>
-        <w:rPr>
+          <w:rFonts w:ascii="Consolas" w:hAnsi="Consolas"/>
+          <w:b/>
+          <w:bCs/>
+        </w:rPr>
+        <w:t>Nav</w:t>
+      </w:r>
+      <w:r>
+        <w:rPr>
+          <w:rFonts w:ascii="Consolas" w:hAnsi="Consolas"/>
+          <w:b/>
+          <w:bCs/>
+        </w:rPr>
+        <w:t>B</w:t>
+      </w:r>
+      <w:r>
+        <w:rPr>
+          <w:rFonts w:ascii="Consolas" w:hAnsi="Consolas"/>
           <w:b/>
           <w:bCs/>
         </w:rPr>
         <w:t>ar</w:t>
       </w:r>
       <w:r>
-        <w:t xml:space="preserve"> component, we'll have a navigation bar that link</w:t>
+        <w:t xml:space="preserve"> component, we</w:t>
+      </w:r>
+      <w:r>
+        <w:t xml:space="preserve"> wi</w:t>
+      </w:r>
+      <w:r>
+        <w:t>ll have a navigation bar that link</w:t>
       </w:r>
       <w:r>
         <w:t>s</w:t>
@@ -1303,6 +2068,11 @@
           <w:bCs/>
         </w:rPr>
       </w:pPr>
+    </w:p>
+    <w:p>
+      <w:r>
+        <w:br w:type="page"/>
+      </w:r>
     </w:p>
     <w:p>
       <w:pPr>
@@ -1317,10 +2087,12 @@
         </w:rPr>
       </w:pPr>
       <w:r>
+        <w:lastRenderedPageBreak/>
         <w:t xml:space="preserve">Open </w:t>
       </w:r>
       <w:r>
         <w:rPr>
+          <w:rFonts w:ascii="Consolas" w:hAnsi="Consolas"/>
           <w:b/>
           <w:bCs/>
         </w:rPr>
@@ -1328,6 +2100,269 @@
       </w:r>
       <w:r>
         <w:t xml:space="preserve"> and add the following code:</w:t>
+      </w:r>
+    </w:p>
+    <w:p>
+      <w:pPr>
+        <w:pStyle w:val="BodyText"/>
+        <w:rPr>
+          <w:b/>
+          <w:bCs/>
+        </w:rPr>
+      </w:pPr>
+      <w:r>
+        <w:rPr>
+          <w:b/>
+          <w:bCs/>
+          <w:noProof/>
+        </w:rPr>
+        <w:drawing>
+          <wp:inline distT="0" distB="0" distL="0" distR="0" wp14:anchorId="759C1D3C" wp14:editId="64B722DB">
+            <wp:extent cx="6858000" cy="2609215"/>
+            <wp:effectExtent l="19050" t="19050" r="0" b="635"/>
+            <wp:docPr id="1372939128" name="Picture 1" descr="A screen shot of a computer code&#10;&#10;Description automatically generated"/>
+            <wp:cNvGraphicFramePr>
+              <a:graphicFrameLocks xmlns:a="http://schemas.openxmlformats.org/drawingml/2006/main" noChangeAspect="1"/>
+            </wp:cNvGraphicFramePr>
+            <a:graphic xmlns:a="http://schemas.openxmlformats.org/drawingml/2006/main">
+              <a:graphicData uri="http://schemas.openxmlformats.org/drawingml/2006/picture">
+                <pic:pic xmlns:pic="http://schemas.openxmlformats.org/drawingml/2006/picture">
+                  <pic:nvPicPr>
+                    <pic:cNvPr id="1372939128" name="Picture 1" descr="A screen shot of a computer code&#10;&#10;Description automatically generated"/>
+                    <pic:cNvPicPr/>
+                  </pic:nvPicPr>
+                  <pic:blipFill>
+                    <a:blip r:embed="rId20"/>
+                    <a:stretch>
+                      <a:fillRect/>
+                    </a:stretch>
+                  </pic:blipFill>
+                  <pic:spPr>
+                    <a:xfrm>
+                      <a:off x="0" y="0"/>
+                      <a:ext cx="6858000" cy="2609215"/>
+                    </a:xfrm>
+                    <a:prstGeom prst="rect">
+                      <a:avLst/>
+                    </a:prstGeom>
+                    <a:ln>
+                      <a:solidFill>
+                        <a:schemeClr val="accent1"/>
+                      </a:solidFill>
+                    </a:ln>
+                  </pic:spPr>
+                </pic:pic>
+              </a:graphicData>
+            </a:graphic>
+          </wp:inline>
+        </w:drawing>
+      </w:r>
+    </w:p>
+    <w:p>
+      <w:pPr>
+        <w:pStyle w:val="BodyText"/>
+        <w:rPr>
+          <w:b/>
+          <w:bCs/>
+        </w:rPr>
+      </w:pPr>
+      <w:r>
+        <w:rPr>
+          <w:b/>
+          <w:bCs/>
+          <w:noProof/>
+        </w:rPr>
+        <w:drawing>
+          <wp:inline distT="0" distB="0" distL="0" distR="0" wp14:anchorId="1B15DD72" wp14:editId="47D3B9DD">
+            <wp:extent cx="6858000" cy="4647565"/>
+            <wp:effectExtent l="19050" t="19050" r="0" b="635"/>
+            <wp:docPr id="1158051799" name="Picture 1" descr="A computer screen shot of text&#10;&#10;Description automatically generated"/>
+            <wp:cNvGraphicFramePr>
+              <a:graphicFrameLocks xmlns:a="http://schemas.openxmlformats.org/drawingml/2006/main" noChangeAspect="1"/>
+            </wp:cNvGraphicFramePr>
+            <a:graphic xmlns:a="http://schemas.openxmlformats.org/drawingml/2006/main">
+              <a:graphicData uri="http://schemas.openxmlformats.org/drawingml/2006/picture">
+                <pic:pic xmlns:pic="http://schemas.openxmlformats.org/drawingml/2006/picture">
+                  <pic:nvPicPr>
+                    <pic:cNvPr id="1158051799" name="Picture 1" descr="A computer screen shot of text&#10;&#10;Description automatically generated"/>
+                    <pic:cNvPicPr/>
+                  </pic:nvPicPr>
+                  <pic:blipFill>
+                    <a:blip r:embed="rId21"/>
+                    <a:stretch>
+                      <a:fillRect/>
+                    </a:stretch>
+                  </pic:blipFill>
+                  <pic:spPr>
+                    <a:xfrm>
+                      <a:off x="0" y="0"/>
+                      <a:ext cx="6858000" cy="4647565"/>
+                    </a:xfrm>
+                    <a:prstGeom prst="rect">
+                      <a:avLst/>
+                    </a:prstGeom>
+                    <a:ln>
+                      <a:solidFill>
+                        <a:schemeClr val="accent1"/>
+                      </a:solidFill>
+                    </a:ln>
+                  </pic:spPr>
+                </pic:pic>
+              </a:graphicData>
+            </a:graphic>
+          </wp:inline>
+        </w:drawing>
+      </w:r>
+    </w:p>
+    <w:p>
+      <w:pPr>
+        <w:pStyle w:val="BodyText"/>
+        <w:rPr>
+          <w:b/>
+          <w:bCs/>
+        </w:rPr>
+      </w:pPr>
+      <w:r>
+        <w:rPr>
+          <w:noProof/>
+        </w:rPr>
+        <w:drawing>
+          <wp:inline distT="0" distB="0" distL="0" distR="0" wp14:anchorId="5971D70B" wp14:editId="455049F9">
+            <wp:extent cx="6853684" cy="1518088"/>
+            <wp:effectExtent l="19050" t="19050" r="4445" b="6350"/>
+            <wp:docPr id="303231593" name="Picture 303231593" descr="A screen shot of a computer program&#10;&#10;Description automatically generated"/>
+            <wp:cNvGraphicFramePr>
+              <a:graphicFrameLocks xmlns:a="http://schemas.openxmlformats.org/drawingml/2006/main" noChangeAspect="1"/>
+            </wp:cNvGraphicFramePr>
+            <a:graphic xmlns:a="http://schemas.openxmlformats.org/drawingml/2006/main">
+              <a:graphicData uri="http://schemas.openxmlformats.org/drawingml/2006/picture">
+                <pic:pic xmlns:pic="http://schemas.openxmlformats.org/drawingml/2006/picture">
+                  <pic:nvPicPr>
+                    <pic:cNvPr id="2004468833" name="Picture 1" descr="A screen shot of a computer program&#10;&#10;Description automatically generated"/>
+                    <pic:cNvPicPr/>
+                  </pic:nvPicPr>
+                  <pic:blipFill rotWithShape="1">
+                    <a:blip r:embed="rId22"/>
+                    <a:srcRect t="-1" b="55478"/>
+                    <a:stretch/>
+                  </pic:blipFill>
+                  <pic:spPr bwMode="auto">
+                    <a:xfrm>
+                      <a:off x="0" y="0"/>
+                      <a:ext cx="6858000" cy="1519044"/>
+                    </a:xfrm>
+                    <a:prstGeom prst="rect">
+                      <a:avLst/>
+                    </a:prstGeom>
+                    <a:ln w="9525" cap="flat" cmpd="sng" algn="ctr">
+                      <a:solidFill>
+                        <a:srgbClr val="4472C4"/>
+                      </a:solidFill>
+                      <a:prstDash val="solid"/>
+                      <a:round/>
+                      <a:headEnd type="none" w="med" len="med"/>
+                      <a:tailEnd type="none" w="med" len="med"/>
+                      <a:extLst>
+                        <a:ext uri="{C807C97D-BFC1-408E-A445-0C87EB9F89A2}">
+                          <ask:lineSketchStyleProps xmlns:ask="http://schemas.microsoft.com/office/drawing/2018/sketchyshapes" sd="0">
+                            <a:custGeom>
+                              <a:avLst/>
+                              <a:gdLst/>
+                              <a:ahLst/>
+                              <a:cxnLst/>
+                              <a:rect l="0" t="0" r="0" b="0"/>
+                              <a:pathLst/>
+                            </a:custGeom>
+                            <ask:type/>
+                          </ask:lineSketchStyleProps>
+                        </a:ext>
+                      </a:extLst>
+                    </a:ln>
+                    <a:extLst>
+                      <a:ext uri="{53640926-AAD7-44D8-BBD7-CCE9431645EC}">
+                        <a14:shadowObscured xmlns:a14="http://schemas.microsoft.com/office/drawing/2010/main"/>
+                      </a:ext>
+                    </a:extLst>
+                  </pic:spPr>
+                </pic:pic>
+              </a:graphicData>
+            </a:graphic>
+          </wp:inline>
+        </w:drawing>
+      </w:r>
+    </w:p>
+    <w:p>
+      <w:pPr>
+        <w:pStyle w:val="BodyText"/>
+      </w:pPr>
+      <w:r>
+        <w:rPr>
+          <w:noProof/>
+        </w:rPr>
+        <w:lastRenderedPageBreak/>
+        <w:drawing>
+          <wp:inline distT="0" distB="0" distL="0" distR="0" wp14:anchorId="0FAD4C70" wp14:editId="635821AB">
+            <wp:extent cx="6858000" cy="1885884"/>
+            <wp:effectExtent l="19050" t="19050" r="0" b="635"/>
+            <wp:docPr id="2004468833" name="Picture 1" descr="A screen shot of a computer program&#10;&#10;Description automatically generated"/>
+            <wp:cNvGraphicFramePr>
+              <a:graphicFrameLocks xmlns:a="http://schemas.openxmlformats.org/drawingml/2006/main" noChangeAspect="1"/>
+            </wp:cNvGraphicFramePr>
+            <a:graphic xmlns:a="http://schemas.openxmlformats.org/drawingml/2006/main">
+              <a:graphicData uri="http://schemas.openxmlformats.org/drawingml/2006/picture">
+                <pic:pic xmlns:pic="http://schemas.openxmlformats.org/drawingml/2006/picture">
+                  <pic:nvPicPr>
+                    <pic:cNvPr id="2004468833" name="Picture 1" descr="A screen shot of a computer program&#10;&#10;Description automatically generated"/>
+                    <pic:cNvPicPr/>
+                  </pic:nvPicPr>
+                  <pic:blipFill rotWithShape="1">
+                    <a:blip r:embed="rId22"/>
+                    <a:srcRect t="44726"/>
+                    <a:stretch/>
+                  </pic:blipFill>
+                  <pic:spPr bwMode="auto">
+                    <a:xfrm>
+                      <a:off x="0" y="0"/>
+                      <a:ext cx="6858000" cy="1885884"/>
+                    </a:xfrm>
+                    <a:prstGeom prst="rect">
+                      <a:avLst/>
+                    </a:prstGeom>
+                    <a:ln w="9525" cap="flat" cmpd="sng" algn="ctr">
+                      <a:solidFill>
+                        <a:srgbClr val="4472C4"/>
+                      </a:solidFill>
+                      <a:prstDash val="solid"/>
+                      <a:round/>
+                      <a:headEnd type="none" w="med" len="med"/>
+                      <a:tailEnd type="none" w="med" len="med"/>
+                      <a:extLst>
+                        <a:ext uri="{C807C97D-BFC1-408E-A445-0C87EB9F89A2}">
+                          <ask:lineSketchStyleProps xmlns:ask="http://schemas.microsoft.com/office/drawing/2018/sketchyshapes" sd="0">
+                            <a:custGeom>
+                              <a:avLst/>
+                              <a:gdLst/>
+                              <a:ahLst/>
+                              <a:cxnLst/>
+                              <a:rect l="0" t="0" r="0" b="0"/>
+                              <a:pathLst/>
+                            </a:custGeom>
+                            <ask:type/>
+                          </ask:lineSketchStyleProps>
+                        </a:ext>
+                      </a:extLst>
+                    </a:ln>
+                    <a:extLst>
+                      <a:ext uri="{53640926-AAD7-44D8-BBD7-CCE9431645EC}">
+                        <a14:shadowObscured xmlns:a14="http://schemas.microsoft.com/office/drawing/2010/main"/>
+                      </a:ext>
+                    </a:extLst>
+                  </pic:spPr>
+                </pic:pic>
+              </a:graphicData>
+            </a:graphic>
+          </wp:inline>
+        </w:drawing>
       </w:r>
     </w:p>
     <w:p>
@@ -1369,6 +2404,7 @@
       </w:r>
       <w:r>
         <w:rPr>
+          <w:rFonts w:ascii="Consolas" w:hAnsi="Consolas"/>
           <w:b/>
           <w:bCs/>
         </w:rPr>
@@ -1381,16 +2417,56 @@
     <w:p>
       <w:pPr>
         <w:pStyle w:val="BodyText"/>
-      </w:pPr>
-    </w:p>
-    <w:p>
-      <w:pPr>
-        <w:jc w:val="both"/>
-        <w:rPr>
-          <w:rFonts w:cs="Calibri"/>
-          <w:szCs w:val="22"/>
-        </w:rPr>
-      </w:pPr>
+        <w:rPr>
+          <w:rFonts w:cs="Calibri"/>
+          <w:szCs w:val="22"/>
+        </w:rPr>
+      </w:pPr>
+      <w:r>
+        <w:rPr>
+          <w:noProof/>
+        </w:rPr>
+        <w:drawing>
+          <wp:inline distT="0" distB="0" distL="0" distR="0" wp14:anchorId="3617CC0B" wp14:editId="03461A96">
+            <wp:extent cx="6858000" cy="3291840"/>
+            <wp:effectExtent l="19050" t="19050" r="0" b="3810"/>
+            <wp:docPr id="652979052" name="Picture 1" descr="A screen shot of a computer program&#10;&#10;Description automatically generated"/>
+            <wp:cNvGraphicFramePr>
+              <a:graphicFrameLocks xmlns:a="http://schemas.openxmlformats.org/drawingml/2006/main" noChangeAspect="1"/>
+            </wp:cNvGraphicFramePr>
+            <a:graphic xmlns:a="http://schemas.openxmlformats.org/drawingml/2006/main">
+              <a:graphicData uri="http://schemas.openxmlformats.org/drawingml/2006/picture">
+                <pic:pic xmlns:pic="http://schemas.openxmlformats.org/drawingml/2006/picture">
+                  <pic:nvPicPr>
+                    <pic:cNvPr id="652979052" name="Picture 1" descr="A screen shot of a computer program&#10;&#10;Description automatically generated"/>
+                    <pic:cNvPicPr/>
+                  </pic:nvPicPr>
+                  <pic:blipFill>
+                    <a:blip r:embed="rId23"/>
+                    <a:stretch>
+                      <a:fillRect/>
+                    </a:stretch>
+                  </pic:blipFill>
+                  <pic:spPr>
+                    <a:xfrm>
+                      <a:off x="0" y="0"/>
+                      <a:ext cx="6858000" cy="3291840"/>
+                    </a:xfrm>
+                    <a:prstGeom prst="rect">
+                      <a:avLst/>
+                    </a:prstGeom>
+                    <a:ln>
+                      <a:solidFill>
+                        <a:schemeClr val="accent1"/>
+                      </a:solidFill>
+                    </a:ln>
+                  </pic:spPr>
+                </pic:pic>
+              </a:graphicData>
+            </a:graphic>
+          </wp:inline>
+        </w:drawing>
+      </w:r>
     </w:p>
     <w:p>
       <w:pPr>
@@ -1460,7 +2536,7 @@
       </w:r>
       <w:r>
         <w:rPr>
-          <w:rFonts w:cs="Calibri"/>
+          <w:rFonts w:ascii="Consolas" w:hAnsi="Consolas" w:cs="Calibri"/>
           <w:b/>
           <w:bCs/>
           <w:szCs w:val="22"/>
@@ -1476,7 +2552,7 @@
       </w:r>
       <w:r>
         <w:rPr>
-          <w:rFonts w:cs="Calibri"/>
+          <w:rFonts w:ascii="Consolas" w:hAnsi="Consolas" w:cs="Calibri"/>
           <w:b/>
           <w:bCs/>
           <w:szCs w:val="22"/>
@@ -1492,7 +2568,7 @@
       </w:r>
       <w:r>
         <w:rPr>
-          <w:rFonts w:cs="Calibri"/>
+          <w:rFonts w:ascii="Consolas" w:hAnsi="Consolas" w:cs="Calibri"/>
           <w:b/>
           <w:bCs/>
           <w:szCs w:val="22"/>
@@ -1506,17 +2582,15 @@
         </w:rPr>
         <w:t xml:space="preserve">, and </w:t>
       </w:r>
-      <w:proofErr w:type="spellStart"/>
-      <w:r>
-        <w:rPr>
-          <w:rFonts w:cs="Calibri"/>
+      <w:r>
+        <w:rPr>
+          <w:rFonts w:ascii="Consolas" w:hAnsi="Consolas" w:cs="Calibri"/>
           <w:b/>
           <w:bCs/>
           <w:szCs w:val="22"/>
         </w:rPr>
         <w:t>RecordList</w:t>
       </w:r>
-      <w:proofErr w:type="spellEnd"/>
       <w:r>
         <w:rPr>
           <w:rFonts w:cs="Calibri"/>
@@ -1551,7 +2625,7 @@
       </w:r>
       <w:r>
         <w:rPr>
-          <w:rFonts w:cs="Calibri"/>
+          <w:rFonts w:ascii="Consolas" w:hAnsi="Consolas" w:cs="Calibri"/>
           <w:b/>
           <w:bCs/>
           <w:szCs w:val="22"/>
@@ -1565,25 +2639,14 @@
         </w:rPr>
         <w:t xml:space="preserve">, we enhance the </w:t>
       </w:r>
-      <w:proofErr w:type="spellStart"/>
-      <w:r>
-        <w:rPr>
-          <w:rFonts w:cs="Calibri"/>
-          <w:b/>
-          <w:bCs/>
-          <w:szCs w:val="22"/>
-        </w:rPr>
-        <w:t>onSubmit</w:t>
-      </w:r>
-      <w:proofErr w:type="spellEnd"/>
-      <w:r>
-        <w:rPr>
-          <w:rFonts w:cs="Calibri"/>
-          <w:b/>
-          <w:bCs/>
-          <w:szCs w:val="22"/>
-        </w:rPr>
-        <w:t>(e)</w:t>
+      <w:r>
+        <w:rPr>
+          <w:rFonts w:ascii="Consolas" w:hAnsi="Consolas" w:cs="Calibri"/>
+          <w:b/>
+          <w:bCs/>
+          <w:szCs w:val="22"/>
+        </w:rPr>
+        <w:t>onSubmit(e)</w:t>
       </w:r>
       <w:r>
         <w:rPr>
@@ -1594,7 +2657,7 @@
       </w:r>
       <w:r>
         <w:rPr>
-          <w:rFonts w:cs="Calibri"/>
+          <w:rFonts w:ascii="Consolas" w:hAnsi="Consolas" w:cs="Calibri"/>
           <w:b/>
           <w:bCs/>
           <w:szCs w:val="22"/>
@@ -1610,7 +2673,7 @@
       </w:r>
       <w:r>
         <w:rPr>
-          <w:rFonts w:cs="Calibri"/>
+          <w:rFonts w:ascii="Consolas" w:hAnsi="Consolas" w:cs="Calibri"/>
           <w:b/>
           <w:bCs/>
           <w:szCs w:val="22"/>
@@ -1624,25 +2687,14 @@
         </w:rPr>
         <w:t xml:space="preserve">, we insert code within the </w:t>
       </w:r>
-      <w:proofErr w:type="spellStart"/>
-      <w:r>
-        <w:rPr>
-          <w:rFonts w:cs="Calibri"/>
-          <w:b/>
-          <w:bCs/>
-          <w:szCs w:val="22"/>
-        </w:rPr>
-        <w:t>onSubmit</w:t>
-      </w:r>
-      <w:proofErr w:type="spellEnd"/>
-      <w:r>
-        <w:rPr>
-          <w:rFonts w:cs="Calibri"/>
-          <w:b/>
-          <w:bCs/>
-          <w:szCs w:val="22"/>
-        </w:rPr>
-        <w:t>(e)</w:t>
+      <w:r>
+        <w:rPr>
+          <w:rFonts w:ascii="Consolas" w:hAnsi="Consolas" w:cs="Calibri"/>
+          <w:b/>
+          <w:bCs/>
+          <w:szCs w:val="22"/>
+        </w:rPr>
+        <w:t>onSubmit(e)</w:t>
       </w:r>
       <w:r>
         <w:rPr>
@@ -1667,7 +2719,7 @@
       </w:r>
       <w:r>
         <w:rPr>
-          <w:rFonts w:cs="Calibri"/>
+          <w:rFonts w:ascii="Consolas" w:hAnsi="Consolas" w:cs="Calibri"/>
           <w:b/>
           <w:bCs/>
           <w:szCs w:val="22"/>
@@ -1683,7 +2735,7 @@
       </w:r>
       <w:r>
         <w:rPr>
-          <w:rFonts w:cs="Calibri"/>
+          <w:rFonts w:ascii="Consolas" w:hAnsi="Consolas" w:cs="Calibri"/>
           <w:b/>
           <w:bCs/>
           <w:szCs w:val="22"/>
@@ -1695,21 +2747,7 @@
           <w:rFonts w:cs="Calibri"/>
           <w:szCs w:val="22"/>
         </w:rPr>
-        <w:t xml:space="preserve"> to retrieve</w:t>
-      </w:r>
-      <w:r>
-        <w:rPr>
-          <w:rFonts w:cs="Calibri"/>
-          <w:szCs w:val="22"/>
-        </w:rPr>
-        <w:t xml:space="preserve"> records from the database</w:t>
-      </w:r>
-      <w:r>
-        <w:rPr>
-          <w:rFonts w:cs="Calibri"/>
-          <w:szCs w:val="22"/>
-        </w:rPr>
-        <w:t>.</w:t>
+        <w:t xml:space="preserve"> to retrieve records from the database.</w:t>
       </w:r>
     </w:p>
     <w:p>
@@ -1734,11 +2772,12 @@
           <w:rFonts w:cs="Calibri"/>
           <w:szCs w:val="22"/>
         </w:rPr>
+        <w:lastRenderedPageBreak/>
         <w:t xml:space="preserve">The last thing we need to do to connect our client and server side applications is update the placeholder URL in all of the </w:t>
       </w:r>
       <w:r>
         <w:rPr>
-          <w:rFonts w:cs="Calibri"/>
+          <w:rFonts w:ascii="Consolas" w:hAnsi="Consolas" w:cs="Calibri"/>
           <w:b/>
           <w:bCs/>
           <w:szCs w:val="22"/>
@@ -1754,7 +2793,7 @@
       </w:r>
       <w:r>
         <w:rPr>
-          <w:rFonts w:cs="Calibri"/>
+          <w:rFonts w:ascii="Consolas" w:hAnsi="Consolas" w:cs="Calibri"/>
           <w:b/>
           <w:bCs/>
           <w:szCs w:val="22"/>
@@ -1770,7 +2809,7 @@
       </w:r>
       <w:r>
         <w:rPr>
-          <w:rFonts w:cs="Calibri"/>
+          <w:rFonts w:ascii="Consolas" w:hAnsi="Consolas" w:cs="Calibri"/>
           <w:b/>
           <w:bCs/>
           <w:szCs w:val="22"/>
@@ -1836,18 +2875,16 @@
           <w:iCs/>
           <w:szCs w:val="22"/>
         </w:rPr>
-        <w:t xml:space="preserve">Ensure your express app is running in a separate terminal from your React app. If not, open a new terminal and navigate to the appropriate directory then run the command </w:t>
-      </w:r>
-      <w:r>
-        <w:rPr>
-          <w:rFonts w:cs="Calibri"/>
-          <w:b/>
-          <w:bCs/>
+        <w:t xml:space="preserve">Ensure your express </w:t>
+      </w:r>
+      <w:r>
+        <w:rPr>
+          <w:rFonts w:cs="Calibri"/>
           <w:i/>
           <w:iCs/>
           <w:szCs w:val="22"/>
         </w:rPr>
-        <w:t>node server.mjs</w:t>
+        <w:t>API</w:t>
       </w:r>
       <w:r>
         <w:rPr>
@@ -1856,6 +2893,26 @@
           <w:iCs/>
           <w:szCs w:val="22"/>
         </w:rPr>
+        <w:t xml:space="preserve"> is running in a separate terminal from your React app. If not, open a new terminal and navigate to the appropriate directory then run the command </w:t>
+      </w:r>
+      <w:r>
+        <w:rPr>
+          <w:rFonts w:ascii="Consolas" w:hAnsi="Consolas" w:cs="Calibri"/>
+          <w:b/>
+          <w:bCs/>
+          <w:i/>
+          <w:iCs/>
+          <w:szCs w:val="22"/>
+        </w:rPr>
+        <w:t>node server.mjs</w:t>
+      </w:r>
+      <w:r>
+        <w:rPr>
+          <w:rFonts w:cs="Calibri"/>
+          <w:i/>
+          <w:iCs/>
+          <w:szCs w:val="22"/>
+        </w:rPr>
         <w:t>.</w:t>
       </w:r>
       <w:r>
@@ -1889,36 +2946,667 @@
           <w:rFonts w:cs="Calibri"/>
           <w:szCs w:val="22"/>
         </w:rPr>
-        <w:t>After refreshing your browser, a successful connection between the front and backends of our application, we will be a</w:t>
-      </w:r>
-      <w:r>
-        <w:rPr>
-          <w:rFonts w:cs="Calibri"/>
-          <w:szCs w:val="22"/>
-        </w:rPr>
-        <w:t xml:space="preserve">ble to </w:t>
-      </w:r>
-      <w:r>
-        <w:rPr>
-          <w:rFonts w:cs="Calibri"/>
-          <w:szCs w:val="22"/>
-        </w:rPr>
-        <w:t xml:space="preserve">view a display of the records in our database, </w:t>
-      </w:r>
-      <w:r>
-        <w:rPr>
-          <w:rFonts w:cs="Calibri"/>
-          <w:szCs w:val="22"/>
-        </w:rPr>
-        <w:t>generate new records and perform updates or deletions through the frontend</w:t>
-      </w:r>
-      <w:r>
-        <w:rPr>
-          <w:rFonts w:cs="Calibri"/>
-          <w:szCs w:val="22"/>
-        </w:rPr>
-        <w:t>.</w:t>
-      </w:r>
+        <w:t>After refreshing your browser, a successful connection between the front and backends of our application, we will be able to view a display of the records in our database, generate new records and perform updates or deletions through the frontend.</w:t>
+      </w:r>
+    </w:p>
+    <w:p>
+      <w:pPr>
+        <w:pStyle w:val="BodyText"/>
+        <w:rPr>
+          <w:rFonts w:cs="Calibri"/>
+          <w:szCs w:val="22"/>
+        </w:rPr>
+      </w:pPr>
+    </w:p>
+    <w:p>
+      <w:pPr>
+        <w:pStyle w:val="BodyText"/>
+        <w:rPr>
+          <w:rFonts w:cs="Calibri"/>
+          <w:b/>
+          <w:bCs/>
+          <w:szCs w:val="22"/>
+        </w:rPr>
+      </w:pPr>
+      <w:r>
+        <w:rPr>
+          <w:rFonts w:cs="Calibri"/>
+          <w:b/>
+          <w:bCs/>
+          <w:szCs w:val="22"/>
+        </w:rPr>
+        <w:t>INITIAL LOAD</w:t>
+      </w:r>
+    </w:p>
+    <w:p>
+      <w:pPr>
+        <w:pStyle w:val="BodyText"/>
+        <w:rPr>
+          <w:rFonts w:cs="Calibri"/>
+          <w:szCs w:val="22"/>
+        </w:rPr>
+      </w:pPr>
+      <w:r>
+        <w:rPr>
+          <w:rFonts w:cs="Calibri"/>
+          <w:noProof/>
+          <w:szCs w:val="22"/>
+        </w:rPr>
+        <w:drawing>
+          <wp:inline distT="0" distB="0" distL="0" distR="0" wp14:anchorId="5702FDFE" wp14:editId="76797E92">
+            <wp:extent cx="6856987" cy="2664372"/>
+            <wp:effectExtent l="19050" t="19050" r="1270" b="3175"/>
+            <wp:docPr id="771266935" name="Picture 1" descr="A screenshot of a computer&#10;&#10;Description automatically generated"/>
+            <wp:cNvGraphicFramePr>
+              <a:graphicFrameLocks xmlns:a="http://schemas.openxmlformats.org/drawingml/2006/main" noChangeAspect="1"/>
+            </wp:cNvGraphicFramePr>
+            <a:graphic xmlns:a="http://schemas.openxmlformats.org/drawingml/2006/main">
+              <a:graphicData uri="http://schemas.openxmlformats.org/drawingml/2006/picture">
+                <pic:pic xmlns:pic="http://schemas.openxmlformats.org/drawingml/2006/picture">
+                  <pic:nvPicPr>
+                    <pic:cNvPr id="771266935" name="Picture 1" descr="A screenshot of a computer&#10;&#10;Description automatically generated"/>
+                    <pic:cNvPicPr/>
+                  </pic:nvPicPr>
+                  <pic:blipFill rotWithShape="1">
+                    <a:blip r:embed="rId24"/>
+                    <a:srcRect b="27081"/>
+                    <a:stretch/>
+                  </pic:blipFill>
+                  <pic:spPr bwMode="auto">
+                    <a:xfrm>
+                      <a:off x="0" y="0"/>
+                      <a:ext cx="6858000" cy="2664766"/>
+                    </a:xfrm>
+                    <a:prstGeom prst="rect">
+                      <a:avLst/>
+                    </a:prstGeom>
+                    <a:ln w="9525" cap="flat" cmpd="sng" algn="ctr">
+                      <a:solidFill>
+                        <a:srgbClr val="4472C4"/>
+                      </a:solidFill>
+                      <a:prstDash val="solid"/>
+                      <a:round/>
+                      <a:headEnd type="none" w="med" len="med"/>
+                      <a:tailEnd type="none" w="med" len="med"/>
+                      <a:extLst>
+                        <a:ext uri="{C807C97D-BFC1-408E-A445-0C87EB9F89A2}">
+                          <ask:lineSketchStyleProps xmlns:ask="http://schemas.microsoft.com/office/drawing/2018/sketchyshapes" sd="0">
+                            <a:custGeom>
+                              <a:avLst/>
+                              <a:gdLst/>
+                              <a:ahLst/>
+                              <a:cxnLst/>
+                              <a:rect l="0" t="0" r="0" b="0"/>
+                              <a:pathLst/>
+                            </a:custGeom>
+                            <ask:type/>
+                          </ask:lineSketchStyleProps>
+                        </a:ext>
+                      </a:extLst>
+                    </a:ln>
+                    <a:extLst>
+                      <a:ext uri="{53640926-AAD7-44D8-BBD7-CCE9431645EC}">
+                        <a14:shadowObscured xmlns:a14="http://schemas.microsoft.com/office/drawing/2010/main"/>
+                      </a:ext>
+                    </a:extLst>
+                  </pic:spPr>
+                </pic:pic>
+              </a:graphicData>
+            </a:graphic>
+          </wp:inline>
+        </w:drawing>
+      </w:r>
+    </w:p>
+    <w:p>
+      <w:pPr>
+        <w:pStyle w:val="BodyText"/>
+        <w:rPr>
+          <w:rFonts w:cs="Calibri"/>
+          <w:szCs w:val="22"/>
+        </w:rPr>
+      </w:pPr>
+    </w:p>
+    <w:p>
+      <w:pPr>
+        <w:pStyle w:val="BodyText"/>
+        <w:rPr>
+          <w:rFonts w:cs="Calibri"/>
+          <w:b/>
+          <w:bCs/>
+          <w:szCs w:val="22"/>
+        </w:rPr>
+      </w:pPr>
+      <w:r>
+        <w:rPr>
+          <w:rFonts w:cs="Calibri"/>
+          <w:b/>
+          <w:bCs/>
+          <w:szCs w:val="22"/>
+        </w:rPr>
+        <w:t>CREATE NEW RECORD</w:t>
+      </w:r>
+    </w:p>
+    <w:p>
+      <w:pPr>
+        <w:pStyle w:val="BodyText"/>
+        <w:rPr>
+          <w:rFonts w:cs="Calibri"/>
+          <w:szCs w:val="22"/>
+        </w:rPr>
+      </w:pPr>
+      <w:r>
+        <w:rPr>
+          <w:rFonts w:cs="Calibri"/>
+          <w:szCs w:val="22"/>
+        </w:rPr>
+        <w:drawing>
+          <wp:inline distT="0" distB="0" distL="0" distR="0" wp14:anchorId="52D26314" wp14:editId="4C62685F">
+            <wp:extent cx="6856765" cy="2842391"/>
+            <wp:effectExtent l="19050" t="19050" r="1270" b="0"/>
+            <wp:docPr id="2087407501" name="Picture 1" descr="A screenshot of a computer&#10;&#10;Description automatically generated"/>
+            <wp:cNvGraphicFramePr>
+              <a:graphicFrameLocks xmlns:a="http://schemas.openxmlformats.org/drawingml/2006/main" noChangeAspect="1"/>
+            </wp:cNvGraphicFramePr>
+            <a:graphic xmlns:a="http://schemas.openxmlformats.org/drawingml/2006/main">
+              <a:graphicData uri="http://schemas.openxmlformats.org/drawingml/2006/picture">
+                <pic:pic xmlns:pic="http://schemas.openxmlformats.org/drawingml/2006/picture">
+                  <pic:nvPicPr>
+                    <pic:cNvPr id="2087407501" name="Picture 1" descr="A screenshot of a computer&#10;&#10;Description automatically generated"/>
+                    <pic:cNvPicPr/>
+                  </pic:nvPicPr>
+                  <pic:blipFill rotWithShape="1">
+                    <a:blip r:embed="rId25"/>
+                    <a:srcRect b="21976"/>
+                    <a:stretch/>
+                  </pic:blipFill>
+                  <pic:spPr bwMode="auto">
+                    <a:xfrm>
+                      <a:off x="0" y="0"/>
+                      <a:ext cx="6858000" cy="2842903"/>
+                    </a:xfrm>
+                    <a:prstGeom prst="rect">
+                      <a:avLst/>
+                    </a:prstGeom>
+                    <a:ln w="9525" cap="flat" cmpd="sng" algn="ctr">
+                      <a:solidFill>
+                        <a:srgbClr val="4472C4"/>
+                      </a:solidFill>
+                      <a:prstDash val="solid"/>
+                      <a:round/>
+                      <a:headEnd type="none" w="med" len="med"/>
+                      <a:tailEnd type="none" w="med" len="med"/>
+                      <a:extLst>
+                        <a:ext uri="{C807C97D-BFC1-408E-A445-0C87EB9F89A2}">
+                          <ask:lineSketchStyleProps xmlns:ask="http://schemas.microsoft.com/office/drawing/2018/sketchyshapes" sd="0">
+                            <a:custGeom>
+                              <a:avLst/>
+                              <a:gdLst/>
+                              <a:ahLst/>
+                              <a:cxnLst/>
+                              <a:rect l="0" t="0" r="0" b="0"/>
+                              <a:pathLst/>
+                            </a:custGeom>
+                            <ask:type/>
+                          </ask:lineSketchStyleProps>
+                        </a:ext>
+                      </a:extLst>
+                    </a:ln>
+                    <a:extLst>
+                      <a:ext uri="{53640926-AAD7-44D8-BBD7-CCE9431645EC}">
+                        <a14:shadowObscured xmlns:a14="http://schemas.microsoft.com/office/drawing/2010/main"/>
+                      </a:ext>
+                    </a:extLst>
+                  </pic:spPr>
+                </pic:pic>
+              </a:graphicData>
+            </a:graphic>
+          </wp:inline>
+        </w:drawing>
+      </w:r>
+    </w:p>
+    <w:p>
+      <w:pPr>
+        <w:pStyle w:val="BodyText"/>
+        <w:rPr>
+          <w:rFonts w:cs="Calibri"/>
+          <w:szCs w:val="22"/>
+        </w:rPr>
+      </w:pPr>
+    </w:p>
+    <w:p>
+      <w:pPr>
+        <w:pStyle w:val="BodyText"/>
+        <w:rPr>
+          <w:rFonts w:cs="Calibri"/>
+          <w:szCs w:val="22"/>
+        </w:rPr>
+      </w:pPr>
+    </w:p>
+    <w:p>
+      <w:pPr>
+        <w:pStyle w:val="BodyText"/>
+        <w:rPr>
+          <w:rFonts w:cs="Calibri"/>
+          <w:b/>
+          <w:bCs/>
+          <w:szCs w:val="22"/>
+        </w:rPr>
+      </w:pPr>
+      <w:r>
+        <w:rPr>
+          <w:rFonts w:cs="Calibri"/>
+          <w:b/>
+          <w:bCs/>
+          <w:szCs w:val="22"/>
+        </w:rPr>
+        <w:lastRenderedPageBreak/>
+        <w:t>NEW RECORD ADDED</w:t>
+      </w:r>
+    </w:p>
+    <w:p>
+      <w:pPr>
+        <w:pStyle w:val="BodyText"/>
+        <w:rPr>
+          <w:rFonts w:cs="Calibri"/>
+          <w:szCs w:val="22"/>
+        </w:rPr>
+      </w:pPr>
+      <w:r>
+        <w:rPr>
+          <w:rFonts w:cs="Calibri"/>
+          <w:szCs w:val="22"/>
+        </w:rPr>
+        <w:drawing>
+          <wp:inline distT="0" distB="0" distL="0" distR="0" wp14:anchorId="147EF0CE" wp14:editId="5CAC9500">
+            <wp:extent cx="6858000" cy="2408840"/>
+            <wp:effectExtent l="19050" t="19050" r="0" b="0"/>
+            <wp:docPr id="654942978" name="Picture 1" descr="A screenshot of a computer&#10;&#10;Description automatically generated"/>
+            <wp:cNvGraphicFramePr>
+              <a:graphicFrameLocks xmlns:a="http://schemas.openxmlformats.org/drawingml/2006/main" noChangeAspect="1"/>
+            </wp:cNvGraphicFramePr>
+            <a:graphic xmlns:a="http://schemas.openxmlformats.org/drawingml/2006/main">
+              <a:graphicData uri="http://schemas.openxmlformats.org/drawingml/2006/picture">
+                <pic:pic xmlns:pic="http://schemas.openxmlformats.org/drawingml/2006/picture">
+                  <pic:nvPicPr>
+                    <pic:cNvPr id="654942978" name="Picture 1" descr="A screenshot of a computer&#10;&#10;Description automatically generated"/>
+                    <pic:cNvPicPr/>
+                  </pic:nvPicPr>
+                  <pic:blipFill rotWithShape="1">
+                    <a:blip r:embed="rId26"/>
+                    <a:srcRect b="34141"/>
+                    <a:stretch/>
+                  </pic:blipFill>
+                  <pic:spPr bwMode="auto">
+                    <a:xfrm>
+                      <a:off x="0" y="0"/>
+                      <a:ext cx="6858000" cy="2408840"/>
+                    </a:xfrm>
+                    <a:prstGeom prst="rect">
+                      <a:avLst/>
+                    </a:prstGeom>
+                    <a:ln w="9525" cap="flat" cmpd="sng" algn="ctr">
+                      <a:solidFill>
+                        <a:srgbClr val="4472C4"/>
+                      </a:solidFill>
+                      <a:prstDash val="solid"/>
+                      <a:round/>
+                      <a:headEnd type="none" w="med" len="med"/>
+                      <a:tailEnd type="none" w="med" len="med"/>
+                      <a:extLst>
+                        <a:ext uri="{C807C97D-BFC1-408E-A445-0C87EB9F89A2}">
+                          <ask:lineSketchStyleProps xmlns:ask="http://schemas.microsoft.com/office/drawing/2018/sketchyshapes" sd="0">
+                            <a:custGeom>
+                              <a:avLst/>
+                              <a:gdLst/>
+                              <a:ahLst/>
+                              <a:cxnLst/>
+                              <a:rect l="0" t="0" r="0" b="0"/>
+                              <a:pathLst/>
+                            </a:custGeom>
+                            <ask:type/>
+                          </ask:lineSketchStyleProps>
+                        </a:ext>
+                      </a:extLst>
+                    </a:ln>
+                    <a:extLst>
+                      <a:ext uri="{53640926-AAD7-44D8-BBD7-CCE9431645EC}">
+                        <a14:shadowObscured xmlns:a14="http://schemas.microsoft.com/office/drawing/2010/main"/>
+                      </a:ext>
+                    </a:extLst>
+                  </pic:spPr>
+                </pic:pic>
+              </a:graphicData>
+            </a:graphic>
+          </wp:inline>
+        </w:drawing>
+      </w:r>
+    </w:p>
+    <w:p>
+      <w:pPr>
+        <w:pStyle w:val="BodyText"/>
+        <w:rPr>
+          <w:rFonts w:cs="Calibri"/>
+          <w:szCs w:val="22"/>
+        </w:rPr>
+      </w:pPr>
+    </w:p>
+    <w:p>
+      <w:pPr>
+        <w:pStyle w:val="BodyText"/>
+        <w:rPr>
+          <w:rFonts w:cs="Calibri"/>
+          <w:b/>
+          <w:bCs/>
+          <w:szCs w:val="22"/>
+        </w:rPr>
+      </w:pPr>
+      <w:r>
+        <w:rPr>
+          <w:rFonts w:cs="Calibri"/>
+          <w:b/>
+          <w:bCs/>
+          <w:szCs w:val="22"/>
+        </w:rPr>
+        <w:t>EDIT RECORD</w:t>
+      </w:r>
+    </w:p>
+    <w:p>
+      <w:pPr>
+        <w:pStyle w:val="BodyText"/>
+        <w:rPr>
+          <w:rFonts w:cs="Calibri"/>
+          <w:szCs w:val="22"/>
+        </w:rPr>
+      </w:pPr>
+      <w:r>
+        <w:rPr>
+          <w:rFonts w:cs="Calibri"/>
+          <w:szCs w:val="22"/>
+        </w:rPr>
+        <w:drawing>
+          <wp:inline distT="0" distB="0" distL="0" distR="0" wp14:anchorId="16EE74CC" wp14:editId="00EE05F0">
+            <wp:extent cx="6858000" cy="2408839"/>
+            <wp:effectExtent l="19050" t="19050" r="0" b="0"/>
+            <wp:docPr id="1708012973" name="Picture 1" descr="A screenshot of a computer&#10;&#10;Description automatically generated"/>
+            <wp:cNvGraphicFramePr>
+              <a:graphicFrameLocks xmlns:a="http://schemas.openxmlformats.org/drawingml/2006/main" noChangeAspect="1"/>
+            </wp:cNvGraphicFramePr>
+            <a:graphic xmlns:a="http://schemas.openxmlformats.org/drawingml/2006/main">
+              <a:graphicData uri="http://schemas.openxmlformats.org/drawingml/2006/picture">
+                <pic:pic xmlns:pic="http://schemas.openxmlformats.org/drawingml/2006/picture">
+                  <pic:nvPicPr>
+                    <pic:cNvPr id="1708012973" name="Picture 1" descr="A screenshot of a computer&#10;&#10;Description automatically generated"/>
+                    <pic:cNvPicPr/>
+                  </pic:nvPicPr>
+                  <pic:blipFill rotWithShape="1">
+                    <a:blip r:embed="rId27"/>
+                    <a:srcRect b="29607"/>
+                    <a:stretch/>
+                  </pic:blipFill>
+                  <pic:spPr bwMode="auto">
+                    <a:xfrm>
+                      <a:off x="0" y="0"/>
+                      <a:ext cx="6858000" cy="2408839"/>
+                    </a:xfrm>
+                    <a:prstGeom prst="rect">
+                      <a:avLst/>
+                    </a:prstGeom>
+                    <a:ln w="9525" cap="flat" cmpd="sng" algn="ctr">
+                      <a:solidFill>
+                        <a:schemeClr val="accent1"/>
+                      </a:solidFill>
+                      <a:prstDash val="solid"/>
+                      <a:round/>
+                      <a:headEnd type="none" w="med" len="med"/>
+                      <a:tailEnd type="none" w="med" len="med"/>
+                      <a:extLst>
+                        <a:ext uri="{C807C97D-BFC1-408E-A445-0C87EB9F89A2}">
+                          <ask:lineSketchStyleProps xmlns:ask="http://schemas.microsoft.com/office/drawing/2018/sketchyshapes" sd="0">
+                            <a:custGeom>
+                              <a:avLst/>
+                              <a:gdLst/>
+                              <a:ahLst/>
+                              <a:cxnLst/>
+                              <a:rect l="0" t="0" r="0" b="0"/>
+                              <a:pathLst/>
+                            </a:custGeom>
+                            <ask:type/>
+                          </ask:lineSketchStyleProps>
+                        </a:ext>
+                      </a:extLst>
+                    </a:ln>
+                    <a:extLst>
+                      <a:ext uri="{53640926-AAD7-44D8-BBD7-CCE9431645EC}">
+                        <a14:shadowObscured xmlns:a14="http://schemas.microsoft.com/office/drawing/2010/main"/>
+                      </a:ext>
+                    </a:extLst>
+                  </pic:spPr>
+                </pic:pic>
+              </a:graphicData>
+            </a:graphic>
+          </wp:inline>
+        </w:drawing>
+      </w:r>
+    </w:p>
+    <w:p>
+      <w:pPr>
+        <w:pStyle w:val="BodyText"/>
+        <w:rPr>
+          <w:rFonts w:cs="Calibri"/>
+          <w:szCs w:val="22"/>
+        </w:rPr>
+      </w:pPr>
+    </w:p>
+    <w:p>
+      <w:pPr>
+        <w:pStyle w:val="BodyText"/>
+        <w:rPr>
+          <w:rFonts w:cs="Calibri"/>
+          <w:b/>
+          <w:bCs/>
+          <w:szCs w:val="22"/>
+        </w:rPr>
+      </w:pPr>
+      <w:r>
+        <w:rPr>
+          <w:rFonts w:cs="Calibri"/>
+          <w:b/>
+          <w:bCs/>
+          <w:szCs w:val="22"/>
+        </w:rPr>
+        <w:t>UPDATED RECORD</w:t>
+      </w:r>
+    </w:p>
+    <w:p>
+      <w:pPr>
+        <w:pStyle w:val="BodyText"/>
+        <w:rPr>
+          <w:rFonts w:cs="Calibri"/>
+          <w:szCs w:val="22"/>
+        </w:rPr>
+      </w:pPr>
+      <w:r>
+        <w:rPr>
+          <w:rFonts w:cs="Calibri"/>
+          <w:szCs w:val="22"/>
+        </w:rPr>
+        <w:drawing>
+          <wp:inline distT="0" distB="0" distL="0" distR="0" wp14:anchorId="275737C4" wp14:editId="3673189E">
+            <wp:extent cx="6858000" cy="2408839"/>
+            <wp:effectExtent l="19050" t="19050" r="0" b="0"/>
+            <wp:docPr id="462830390" name="Picture 1" descr="A screenshot of a computer&#10;&#10;Description automatically generated"/>
+            <wp:cNvGraphicFramePr>
+              <a:graphicFrameLocks xmlns:a="http://schemas.openxmlformats.org/drawingml/2006/main" noChangeAspect="1"/>
+            </wp:cNvGraphicFramePr>
+            <a:graphic xmlns:a="http://schemas.openxmlformats.org/drawingml/2006/main">
+              <a:graphicData uri="http://schemas.openxmlformats.org/drawingml/2006/picture">
+                <pic:pic xmlns:pic="http://schemas.openxmlformats.org/drawingml/2006/picture">
+                  <pic:nvPicPr>
+                    <pic:cNvPr id="462830390" name="Picture 1" descr="A screenshot of a computer&#10;&#10;Description automatically generated"/>
+                    <pic:cNvPicPr/>
+                  </pic:nvPicPr>
+                  <pic:blipFill rotWithShape="1">
+                    <a:blip r:embed="rId28"/>
+                    <a:srcRect b="31600"/>
+                    <a:stretch/>
+                  </pic:blipFill>
+                  <pic:spPr bwMode="auto">
+                    <a:xfrm>
+                      <a:off x="0" y="0"/>
+                      <a:ext cx="6858000" cy="2408839"/>
+                    </a:xfrm>
+                    <a:prstGeom prst="rect">
+                      <a:avLst/>
+                    </a:prstGeom>
+                    <a:ln w="9525" cap="flat" cmpd="sng" algn="ctr">
+                      <a:solidFill>
+                        <a:srgbClr val="4472C4"/>
+                      </a:solidFill>
+                      <a:prstDash val="solid"/>
+                      <a:round/>
+                      <a:headEnd type="none" w="med" len="med"/>
+                      <a:tailEnd type="none" w="med" len="med"/>
+                      <a:extLst>
+                        <a:ext uri="{C807C97D-BFC1-408E-A445-0C87EB9F89A2}">
+                          <ask:lineSketchStyleProps xmlns:ask="http://schemas.microsoft.com/office/drawing/2018/sketchyshapes" sd="0">
+                            <a:custGeom>
+                              <a:avLst/>
+                              <a:gdLst/>
+                              <a:ahLst/>
+                              <a:cxnLst/>
+                              <a:rect l="0" t="0" r="0" b="0"/>
+                              <a:pathLst/>
+                            </a:custGeom>
+                            <ask:type/>
+                          </ask:lineSketchStyleProps>
+                        </a:ext>
+                      </a:extLst>
+                    </a:ln>
+                    <a:extLst>
+                      <a:ext uri="{53640926-AAD7-44D8-BBD7-CCE9431645EC}">
+                        <a14:shadowObscured xmlns:a14="http://schemas.microsoft.com/office/drawing/2010/main"/>
+                      </a:ext>
+                    </a:extLst>
+                  </pic:spPr>
+                </pic:pic>
+              </a:graphicData>
+            </a:graphic>
+          </wp:inline>
+        </w:drawing>
+      </w:r>
+    </w:p>
+    <w:p>
+      <w:pPr>
+        <w:pStyle w:val="BodyText"/>
+        <w:rPr>
+          <w:rFonts w:cs="Calibri"/>
+          <w:szCs w:val="22"/>
+        </w:rPr>
+      </w:pPr>
+    </w:p>
+    <w:p>
+      <w:pPr>
+        <w:rPr>
+          <w:rFonts w:cs="Calibri"/>
+          <w:b/>
+          <w:bCs/>
+          <w:szCs w:val="22"/>
+        </w:rPr>
+      </w:pPr>
+      <w:r>
+        <w:rPr>
+          <w:rFonts w:cs="Calibri"/>
+          <w:b/>
+          <w:bCs/>
+          <w:szCs w:val="22"/>
+        </w:rPr>
+        <w:br w:type="page"/>
+      </w:r>
+    </w:p>
+    <w:p>
+      <w:pPr>
+        <w:pStyle w:val="BodyText"/>
+        <w:rPr>
+          <w:rFonts w:cs="Calibri"/>
+          <w:b/>
+          <w:bCs/>
+          <w:szCs w:val="22"/>
+        </w:rPr>
+      </w:pPr>
+      <w:r>
+        <w:rPr>
+          <w:rFonts w:cs="Calibri"/>
+          <w:b/>
+          <w:bCs/>
+          <w:szCs w:val="22"/>
+        </w:rPr>
+        <w:lastRenderedPageBreak/>
+        <w:t>RECORD DELETED</w:t>
+      </w:r>
+    </w:p>
+    <w:p>
+      <w:pPr>
+        <w:pStyle w:val="BodyText"/>
+        <w:rPr>
+          <w:rFonts w:cs="Calibri"/>
+          <w:szCs w:val="22"/>
+        </w:rPr>
+      </w:pPr>
+      <w:r>
+        <w:rPr>
+          <w:rFonts w:cs="Calibri"/>
+          <w:szCs w:val="22"/>
+        </w:rPr>
+        <w:drawing>
+          <wp:inline distT="0" distB="0" distL="0" distR="0" wp14:anchorId="2633917A" wp14:editId="76BCFC14">
+            <wp:extent cx="6858000" cy="3654425"/>
+            <wp:effectExtent l="19050" t="19050" r="0" b="3175"/>
+            <wp:docPr id="613912398" name="Picture 1" descr="A screenshot of a computer&#10;&#10;Description automatically generated"/>
+            <wp:cNvGraphicFramePr>
+              <a:graphicFrameLocks xmlns:a="http://schemas.openxmlformats.org/drawingml/2006/main" noChangeAspect="1"/>
+            </wp:cNvGraphicFramePr>
+            <a:graphic xmlns:a="http://schemas.openxmlformats.org/drawingml/2006/main">
+              <a:graphicData uri="http://schemas.openxmlformats.org/drawingml/2006/picture">
+                <pic:pic xmlns:pic="http://schemas.openxmlformats.org/drawingml/2006/picture">
+                  <pic:nvPicPr>
+                    <pic:cNvPr id="613912398" name="Picture 1" descr="A screenshot of a computer&#10;&#10;Description automatically generated"/>
+                    <pic:cNvPicPr/>
+                  </pic:nvPicPr>
+                  <pic:blipFill>
+                    <a:blip r:embed="rId29"/>
+                    <a:stretch>
+                      <a:fillRect/>
+                    </a:stretch>
+                  </pic:blipFill>
+                  <pic:spPr>
+                    <a:xfrm>
+                      <a:off x="0" y="0"/>
+                      <a:ext cx="6858000" cy="3654425"/>
+                    </a:xfrm>
+                    <a:prstGeom prst="rect">
+                      <a:avLst/>
+                    </a:prstGeom>
+                    <a:ln>
+                      <a:solidFill>
+                        <a:schemeClr val="accent1"/>
+                      </a:solidFill>
+                    </a:ln>
+                  </pic:spPr>
+                </pic:pic>
+              </a:graphicData>
+            </a:graphic>
+          </wp:inline>
+        </w:drawing>
+      </w:r>
+    </w:p>
+    <w:p>
+      <w:pPr>
+        <w:pStyle w:val="BodyText"/>
+        <w:rPr>
+          <w:rFonts w:cs="Calibri"/>
+          <w:szCs w:val="22"/>
+        </w:rPr>
+      </w:pPr>
     </w:p>
     <w:p>
       <w:pPr>
@@ -3282,6 +4970,7 @@
   <w:style w:type="character" w:default="1" w:styleId="DefaultParagraphFont">
     <w:name w:val="Default Paragraph Font"/>
     <w:uiPriority w:val="1"/>
+    <w:semiHidden/>
     <w:unhideWhenUsed/>
   </w:style>
   <w:style w:type="table" w:default="1" w:styleId="TableNormal">

</xml_diff>